<commit_message>
Rapport mise en page
</commit_message>
<xml_diff>
--- a/Rapport SAE23.docx
+++ b/Rapport SAE23.docx
@@ -4,221 +4,1968 @@
   <w:body>
     <w:p>
       <w:pPr>
-        <w:rPr>
-          <w:b/>
-          <w:bCs/>
-          <w:sz w:val="44"/>
-          <w:szCs w:val="44"/>
-        </w:rPr>
-      </w:pPr>
-      <w:r>
-        <w:rPr>
-          <w:b/>
-          <w:bCs/>
-          <w:sz w:val="44"/>
-          <w:szCs w:val="44"/>
-        </w:rPr>
-        <w:t xml:space="preserve">Rapport SAE23 </w:t>
-      </w:r>
-    </w:p>
-    <w:p>
-      <w:pPr>
-        <w:rPr>
-          <w:sz w:val="20"/>
-          <w:szCs w:val="20"/>
-        </w:rPr>
-      </w:pPr>
-      <w:r>
-        <w:rPr>
-          <w:b/>
-          <w:bCs/>
-          <w:sz w:val="20"/>
-          <w:szCs w:val="20"/>
-        </w:rPr>
-        <w:t>Équipe :</w:t>
-      </w:r>
-      <w:r>
-        <w:rPr>
-          <w:sz w:val="20"/>
-          <w:szCs w:val="20"/>
+        <w:ind w:left="7788"/>
+        <w:rPr>
+          <w:sz w:val="20"/>
+          <w:szCs w:val="20"/>
+        </w:rPr>
+      </w:pPr>
+    </w:p>
+    <w:p>
+      <w:pPr>
+        <w:ind w:left="7788"/>
+        <w:rPr>
+          <w:sz w:val="20"/>
+          <w:szCs w:val="20"/>
+        </w:rPr>
+      </w:pPr>
+    </w:p>
+    <w:p>
+      <w:pPr>
+        <w:ind w:left="7788"/>
+        <w:rPr>
+          <w:sz w:val="20"/>
+          <w:szCs w:val="20"/>
+        </w:rPr>
+      </w:pPr>
+    </w:p>
+    <w:p>
+      <w:pPr>
+        <w:ind w:left="7788"/>
+        <w:rPr>
+          <w:sz w:val="20"/>
+          <w:szCs w:val="20"/>
+        </w:rPr>
+      </w:pPr>
+    </w:p>
+    <w:p>
+      <w:pPr>
+        <w:ind w:left="7788"/>
+        <w:rPr>
+          <w:sz w:val="20"/>
+          <w:szCs w:val="20"/>
+        </w:rPr>
+      </w:pPr>
+    </w:p>
+    <w:p>
+      <w:pPr>
+        <w:ind w:left="7788"/>
+        <w:rPr>
+          <w:sz w:val="20"/>
+          <w:szCs w:val="20"/>
+        </w:rPr>
+      </w:pPr>
+    </w:p>
+    <w:p>
+      <w:pPr>
+        <w:pStyle w:val="Heading1"/>
+      </w:pPr>
+    </w:p>
+    <w:p>
+      <w:pPr>
+        <w:pStyle w:val="Heading1"/>
+      </w:pPr>
+    </w:p>
+    <w:p>
+      <w:pPr>
+        <w:pStyle w:val="Heading1"/>
+      </w:pPr>
+    </w:p>
+    <w:p>
+      <w:pPr>
+        <w:pStyle w:val="Heading1"/>
+        <w:jc w:val="center"/>
+      </w:pPr>
+      <w:bookmarkStart w:id="0" w:name="_Toc199702528"/>
+      <w:r>
+        <w:t>Rapport SAE23</w:t>
+      </w:r>
+      <w:bookmarkEnd w:id="0"/>
+    </w:p>
+    <w:p>
+      <w:pPr>
+        <w:rPr>
+          <w:b/>
+          <w:bCs/>
+          <w:sz w:val="20"/>
+          <w:szCs w:val="20"/>
+        </w:rPr>
+      </w:pPr>
+    </w:p>
+    <w:p>
+      <w:pPr>
+        <w:rPr>
+          <w:b/>
+          <w:bCs/>
+          <w:sz w:val="20"/>
+          <w:szCs w:val="20"/>
+        </w:rPr>
+      </w:pPr>
+    </w:p>
+    <w:p>
+      <w:pPr>
+        <w:rPr>
+          <w:b/>
+          <w:bCs/>
+          <w:sz w:val="20"/>
+          <w:szCs w:val="20"/>
+        </w:rPr>
+      </w:pPr>
+    </w:p>
+    <w:p>
+      <w:pPr>
+        <w:rPr>
+          <w:b/>
+          <w:bCs/>
+          <w:sz w:val="20"/>
+          <w:szCs w:val="20"/>
+        </w:rPr>
+      </w:pPr>
+    </w:p>
+    <w:p>
+      <w:pPr>
+        <w:rPr>
+          <w:b/>
+          <w:bCs/>
+          <w:sz w:val="20"/>
+          <w:szCs w:val="20"/>
+        </w:rPr>
+      </w:pPr>
+    </w:p>
+    <w:p>
+      <w:pPr>
+        <w:rPr>
+          <w:b/>
+          <w:bCs/>
+          <w:sz w:val="20"/>
+          <w:szCs w:val="20"/>
+        </w:rPr>
+      </w:pPr>
+    </w:p>
+    <w:p>
+      <w:pPr>
+        <w:rPr>
+          <w:b/>
+          <w:bCs/>
+          <w:sz w:val="20"/>
+          <w:szCs w:val="20"/>
+        </w:rPr>
+      </w:pPr>
+    </w:p>
+    <w:p>
+      <w:pPr>
+        <w:rPr>
+          <w:b/>
+          <w:bCs/>
+          <w:sz w:val="20"/>
+          <w:szCs w:val="20"/>
+        </w:rPr>
+      </w:pPr>
+    </w:p>
+    <w:p>
+      <w:pPr>
+        <w:rPr>
+          <w:b/>
+          <w:bCs/>
+          <w:sz w:val="20"/>
+          <w:szCs w:val="20"/>
+        </w:rPr>
+      </w:pPr>
+    </w:p>
+    <w:p>
+      <w:pPr>
+        <w:rPr>
+          <w:b/>
+          <w:bCs/>
+          <w:sz w:val="20"/>
+          <w:szCs w:val="20"/>
+        </w:rPr>
+      </w:pPr>
+    </w:p>
+    <w:p>
+      <w:pPr>
+        <w:rPr>
+          <w:b/>
+          <w:bCs/>
+          <w:sz w:val="20"/>
+          <w:szCs w:val="20"/>
+        </w:rPr>
+      </w:pPr>
+    </w:p>
+    <w:p>
+      <w:pPr>
+        <w:rPr>
+          <w:b/>
+          <w:bCs/>
+          <w:sz w:val="20"/>
+          <w:szCs w:val="20"/>
+        </w:rPr>
+      </w:pPr>
+    </w:p>
+    <w:p>
+      <w:pPr>
+        <w:rPr>
+          <w:b/>
+          <w:bCs/>
+          <w:sz w:val="20"/>
+          <w:szCs w:val="20"/>
+        </w:rPr>
+      </w:pPr>
+    </w:p>
+    <w:p>
+      <w:pPr>
+        <w:rPr>
+          <w:b/>
+          <w:bCs/>
+          <w:sz w:val="20"/>
+          <w:szCs w:val="20"/>
+        </w:rPr>
+      </w:pPr>
+    </w:p>
+    <w:p>
+      <w:pPr>
+        <w:rPr>
+          <w:b/>
+          <w:bCs/>
+          <w:sz w:val="20"/>
+          <w:szCs w:val="20"/>
+        </w:rPr>
+      </w:pPr>
+    </w:p>
+    <w:p>
+      <w:pPr>
+        <w:rPr>
+          <w:b/>
+          <w:bCs/>
+          <w:sz w:val="20"/>
+          <w:szCs w:val="20"/>
+        </w:rPr>
+      </w:pPr>
+    </w:p>
+    <w:p>
+      <w:pPr>
+        <w:rPr>
+          <w:b/>
+          <w:bCs/>
+          <w:sz w:val="20"/>
+          <w:szCs w:val="20"/>
+        </w:rPr>
+      </w:pPr>
+    </w:p>
+    <w:p>
+      <w:pPr>
+        <w:rPr>
+          <w:b/>
+          <w:bCs/>
+          <w:sz w:val="20"/>
+          <w:szCs w:val="20"/>
+        </w:rPr>
+      </w:pPr>
+    </w:p>
+    <w:p>
+      <w:pPr>
+        <w:rPr>
+          <w:sz w:val="20"/>
+          <w:szCs w:val="20"/>
+          <w:lang w:val="en-GB"/>
+        </w:rPr>
+      </w:pPr>
+      <w:r>
+        <w:rPr>
+          <w:sz w:val="20"/>
+          <w:szCs w:val="20"/>
+          <w:lang w:val="en-GB"/>
+        </w:rPr>
+        <w:t>Seddiq Farsi | Selim Haddad | L</w:t>
+      </w:r>
+      <w:r>
+        <w:rPr>
+          <w:sz w:val="20"/>
+          <w:szCs w:val="20"/>
+          <w:lang w:val="en-GB"/>
+        </w:rPr>
+        <w:t>é</w:t>
+      </w:r>
+      <w:r>
+        <w:rPr>
+          <w:sz w:val="20"/>
+          <w:szCs w:val="20"/>
+          <w:lang w:val="en-GB"/>
+        </w:rPr>
+        <w:t>o Coquerel</w:t>
+      </w:r>
+      <w:r>
+        <w:rPr>
+          <w:sz w:val="20"/>
+          <w:szCs w:val="20"/>
+          <w:lang w:val="en-GB"/>
         </w:rPr>
         <w:t xml:space="preserve"> </w:t>
       </w:r>
-      <w:proofErr w:type="spellStart"/>
-      <w:r>
-        <w:rPr>
-          <w:sz w:val="20"/>
-          <w:szCs w:val="20"/>
-        </w:rPr>
-        <w:t>Seddiq</w:t>
-      </w:r>
-      <w:proofErr w:type="spellEnd"/>
-      <w:r>
-        <w:rPr>
-          <w:sz w:val="20"/>
-          <w:szCs w:val="20"/>
-        </w:rPr>
-        <w:t xml:space="preserve"> Farsi | Selim Haddad | Leo Coquerel</w:t>
-      </w:r>
-    </w:p>
-    <w:p>
-      <w:pPr>
-        <w:rPr>
-          <w:sz w:val="20"/>
-          <w:szCs w:val="20"/>
-        </w:rPr>
-      </w:pPr>
-      <w:r>
-        <w:rPr>
-          <w:b/>
-          <w:bCs/>
-          <w:sz w:val="20"/>
-          <w:szCs w:val="20"/>
-        </w:rPr>
-        <w:t>Date :</w:t>
-      </w:r>
-      <w:r>
-        <w:rPr>
-          <w:sz w:val="20"/>
-          <w:szCs w:val="20"/>
-        </w:rPr>
-        <w:t xml:space="preserve"> 1er </w:t>
-      </w:r>
-      <w:proofErr w:type="gramStart"/>
-      <w:r>
-        <w:rPr>
-          <w:sz w:val="20"/>
-          <w:szCs w:val="20"/>
-        </w:rPr>
-        <w:t>Juin</w:t>
-      </w:r>
-      <w:proofErr w:type="gramEnd"/>
-      <w:r>
-        <w:rPr>
-          <w:sz w:val="20"/>
-          <w:szCs w:val="20"/>
-        </w:rPr>
-        <w:t xml:space="preserve"> 2025</w:t>
-      </w:r>
-    </w:p>
-    <w:p>
-      <w:pPr>
-        <w:rPr>
-          <w:b/>
-          <w:bCs/>
-          <w:sz w:val="52"/>
-          <w:szCs w:val="52"/>
-        </w:rPr>
-      </w:pPr>
-      <w:r>
-        <w:rPr>
-          <w:b/>
-          <w:bCs/>
-          <w:sz w:val="52"/>
-          <w:szCs w:val="52"/>
-        </w:rPr>
-        <w:t>Introduction</w:t>
-      </w:r>
-    </w:p>
-    <w:p>
-      <w:pPr>
-        <w:rPr>
+      <w:r>
+        <w:rPr>
+          <w:sz w:val="20"/>
+          <w:szCs w:val="20"/>
+          <w:lang w:val="en-GB"/>
+        </w:rPr>
+        <w:tab/>
+      </w:r>
+      <w:r>
+        <w:rPr>
+          <w:sz w:val="20"/>
+          <w:szCs w:val="20"/>
+          <w:lang w:val="en-GB"/>
+        </w:rPr>
+        <w:tab/>
+      </w:r>
+      <w:r>
+        <w:rPr>
+          <w:sz w:val="20"/>
+          <w:szCs w:val="20"/>
+          <w:lang w:val="en-GB"/>
+        </w:rPr>
+        <w:tab/>
+      </w:r>
+      <w:r>
+        <w:rPr>
+          <w:sz w:val="20"/>
+          <w:szCs w:val="20"/>
+          <w:lang w:val="en-GB"/>
+        </w:rPr>
+        <w:tab/>
+      </w:r>
+      <w:r>
+        <w:rPr>
+          <w:sz w:val="20"/>
+          <w:szCs w:val="20"/>
+          <w:lang w:val="en-GB"/>
+        </w:rPr>
+        <w:tab/>
+      </w:r>
+      <w:r>
+        <w:rPr>
+          <w:sz w:val="20"/>
+          <w:szCs w:val="20"/>
+          <w:lang w:val="en-GB"/>
+        </w:rPr>
+        <w:tab/>
+      </w:r>
+      <w:r>
+        <w:rPr>
+          <w:sz w:val="20"/>
+          <w:szCs w:val="20"/>
+          <w:lang w:val="en-GB"/>
+        </w:rPr>
+        <w:t>Le 01/05/2025</w:t>
+      </w:r>
+      <w:r>
+        <w:rPr>
+          <w:sz w:val="20"/>
+          <w:szCs w:val="20"/>
+          <w:lang w:val="en-GB"/>
+        </w:rPr>
+        <w:br w:type="page"/>
+      </w:r>
+    </w:p>
+    <w:p>
+      <w:pPr>
+        <w:pStyle w:val="TOC1"/>
+        <w:tabs>
+          <w:tab w:val="right" w:leader="dot" w:pos="9062"/>
+        </w:tabs>
+      </w:pPr>
+    </w:p>
+    <w:p>
+      <w:pPr>
+        <w:pStyle w:val="TOC1"/>
+        <w:tabs>
+          <w:tab w:val="right" w:leader="dot" w:pos="9062"/>
+        </w:tabs>
+      </w:pPr>
+    </w:p>
+    <w:p>
+      <w:pPr>
+        <w:pStyle w:val="TOC1"/>
+        <w:tabs>
+          <w:tab w:val="right" w:leader="dot" w:pos="9062"/>
+        </w:tabs>
+      </w:pPr>
+    </w:p>
+    <w:p>
+      <w:pPr>
+        <w:pStyle w:val="TOC1"/>
+        <w:tabs>
+          <w:tab w:val="right" w:leader="dot" w:pos="9062"/>
+        </w:tabs>
+      </w:pPr>
+    </w:p>
+    <w:p>
+      <w:pPr>
+        <w:pStyle w:val="TOC1"/>
+        <w:tabs>
+          <w:tab w:val="right" w:leader="dot" w:pos="9062"/>
+        </w:tabs>
+      </w:pPr>
+    </w:p>
+    <w:p>
+      <w:pPr>
+        <w:pStyle w:val="TOC1"/>
+        <w:tabs>
+          <w:tab w:val="right" w:leader="dot" w:pos="9062"/>
+        </w:tabs>
+      </w:pPr>
+    </w:p>
+    <w:p>
+      <w:pPr>
+        <w:pStyle w:val="TOC1"/>
+        <w:tabs>
+          <w:tab w:val="right" w:leader="dot" w:pos="9062"/>
+        </w:tabs>
+      </w:pPr>
+    </w:p>
+    <w:p>
+      <w:pPr>
+        <w:pStyle w:val="TOC1"/>
+        <w:tabs>
+          <w:tab w:val="right" w:leader="dot" w:pos="9062"/>
+        </w:tabs>
+      </w:pPr>
+    </w:p>
+    <w:p>
+      <w:pPr>
+        <w:pStyle w:val="TOC1"/>
+        <w:tabs>
+          <w:tab w:val="right" w:leader="dot" w:pos="9062"/>
+        </w:tabs>
+      </w:pPr>
+    </w:p>
+    <w:p>
+      <w:pPr>
+        <w:pStyle w:val="TOC1"/>
+        <w:tabs>
+          <w:tab w:val="right" w:leader="dot" w:pos="9062"/>
+        </w:tabs>
+        <w:rPr>
+          <w:rFonts w:eastAsiaTheme="minorEastAsia"/>
+          <w:b w:val="0"/>
+          <w:bCs w:val="0"/>
+          <w:caps w:val="0"/>
+          <w:noProof/>
           <w:sz w:val="24"/>
           <w:szCs w:val="24"/>
-        </w:rPr>
-      </w:pPr>
-      <w:r>
-        <w:rPr>
+          <w:lang w:val="en-FR" w:eastAsia="en-GB"/>
+        </w:rPr>
+      </w:pPr>
+      <w:r>
+        <w:fldChar w:fldCharType="begin"/>
+      </w:r>
+      <w:r>
+        <w:instrText xml:space="preserve"> TOC \o "1-3" \h \z \u </w:instrText>
+      </w:r>
+      <w:r>
+        <w:fldChar w:fldCharType="separate"/>
+      </w:r>
+      <w:hyperlink w:anchor="_Toc199702528" w:history="1">
+        <w:r>
+          <w:rPr>
+            <w:rStyle w:val="Hyperlink"/>
+            <w:noProof/>
+          </w:rPr>
+          <w:t>Rapport SAE23</w:t>
+        </w:r>
+        <w:r>
+          <w:rPr>
+            <w:noProof/>
+            <w:webHidden/>
+          </w:rPr>
+          <w:tab/>
+        </w:r>
+        <w:r>
+          <w:rPr>
+            <w:noProof/>
+            <w:webHidden/>
+          </w:rPr>
+          <w:fldChar w:fldCharType="begin"/>
+        </w:r>
+        <w:r>
+          <w:rPr>
+            <w:noProof/>
+            <w:webHidden/>
+          </w:rPr>
+          <w:instrText xml:space="preserve"> PAGEREF _Toc199702528 \h </w:instrText>
+        </w:r>
+        <w:r>
+          <w:rPr>
+            <w:noProof/>
+            <w:webHidden/>
+          </w:rPr>
+        </w:r>
+        <w:r>
+          <w:rPr>
+            <w:noProof/>
+            <w:webHidden/>
+          </w:rPr>
+          <w:fldChar w:fldCharType="separate"/>
+        </w:r>
+        <w:r>
+          <w:rPr>
+            <w:noProof/>
+            <w:webHidden/>
+          </w:rPr>
+          <w:t>0</w:t>
+        </w:r>
+        <w:r>
+          <w:rPr>
+            <w:noProof/>
+            <w:webHidden/>
+          </w:rPr>
+          <w:fldChar w:fldCharType="end"/>
+        </w:r>
+      </w:hyperlink>
+    </w:p>
+    <w:p>
+      <w:pPr>
+        <w:pStyle w:val="TOC2"/>
+        <w:tabs>
+          <w:tab w:val="right" w:leader="dot" w:pos="9062"/>
+        </w:tabs>
+        <w:rPr>
+          <w:rFonts w:eastAsiaTheme="minorEastAsia"/>
+          <w:smallCaps w:val="0"/>
+          <w:noProof/>
           <w:sz w:val="24"/>
           <w:szCs w:val="24"/>
-        </w:rPr>
-        <w:t>Le présent rapport détaille la réalisation de plusieurs mini-projets web dynamiques dans le cadre de la SAE23, menés par notre équipe. L'objectif principal était de concevoir et de développer des solutions interactives et fonctionnelles, en mettant en œuvre les connaissances acquises en HTML, CSS, JavaScript et PHP, ainsi qu'en gestion de bases de données (</w:t>
-      </w:r>
-      <w:proofErr w:type="spellStart"/>
-      <w:r>
-        <w:rPr>
+          <w:lang w:val="en-FR" w:eastAsia="en-GB"/>
+        </w:rPr>
+      </w:pPr>
+      <w:hyperlink w:anchor="_Toc199702529" w:history="1">
+        <w:r>
+          <w:rPr>
+            <w:rStyle w:val="Hyperlink"/>
+            <w:noProof/>
+          </w:rPr>
+          <w:t>Introduction</w:t>
+        </w:r>
+        <w:r>
+          <w:rPr>
+            <w:noProof/>
+            <w:webHidden/>
+          </w:rPr>
+          <w:tab/>
+        </w:r>
+        <w:r>
+          <w:rPr>
+            <w:noProof/>
+            <w:webHidden/>
+          </w:rPr>
+          <w:fldChar w:fldCharType="begin"/>
+        </w:r>
+        <w:r>
+          <w:rPr>
+            <w:noProof/>
+            <w:webHidden/>
+          </w:rPr>
+          <w:instrText xml:space="preserve"> PAGEREF _Toc199702529 \h </w:instrText>
+        </w:r>
+        <w:r>
+          <w:rPr>
+            <w:noProof/>
+            <w:webHidden/>
+          </w:rPr>
+        </w:r>
+        <w:r>
+          <w:rPr>
+            <w:noProof/>
+            <w:webHidden/>
+          </w:rPr>
+          <w:fldChar w:fldCharType="separate"/>
+        </w:r>
+        <w:r>
+          <w:rPr>
+            <w:noProof/>
+            <w:webHidden/>
+          </w:rPr>
+          <w:t>2</w:t>
+        </w:r>
+        <w:r>
+          <w:rPr>
+            <w:noProof/>
+            <w:webHidden/>
+          </w:rPr>
+          <w:fldChar w:fldCharType="end"/>
+        </w:r>
+      </w:hyperlink>
+    </w:p>
+    <w:p>
+      <w:pPr>
+        <w:pStyle w:val="TOC2"/>
+        <w:tabs>
+          <w:tab w:val="right" w:leader="dot" w:pos="9062"/>
+        </w:tabs>
+        <w:rPr>
+          <w:rFonts w:eastAsiaTheme="minorEastAsia"/>
+          <w:smallCaps w:val="0"/>
+          <w:noProof/>
           <w:sz w:val="24"/>
           <w:szCs w:val="24"/>
-        </w:rPr>
-        <w:t>MySQLi</w:t>
-      </w:r>
-      <w:proofErr w:type="spellEnd"/>
-      <w:r>
-        <w:rPr>
+          <w:lang w:val="en-FR" w:eastAsia="en-GB"/>
+        </w:rPr>
+      </w:pPr>
+      <w:hyperlink w:anchor="_Toc199702530" w:history="1">
+        <w:r>
+          <w:rPr>
+            <w:rStyle w:val="Hyperlink"/>
+            <w:noProof/>
+          </w:rPr>
+          <w:t>Partie 1 : Solution de Gestion des Absences</w:t>
+        </w:r>
+        <w:r>
+          <w:rPr>
+            <w:noProof/>
+            <w:webHidden/>
+          </w:rPr>
+          <w:tab/>
+        </w:r>
+        <w:r>
+          <w:rPr>
+            <w:noProof/>
+            <w:webHidden/>
+          </w:rPr>
+          <w:fldChar w:fldCharType="begin"/>
+        </w:r>
+        <w:r>
+          <w:rPr>
+            <w:noProof/>
+            <w:webHidden/>
+          </w:rPr>
+          <w:instrText xml:space="preserve"> PAGEREF _Toc199702530 \h </w:instrText>
+        </w:r>
+        <w:r>
+          <w:rPr>
+            <w:noProof/>
+            <w:webHidden/>
+          </w:rPr>
+        </w:r>
+        <w:r>
+          <w:rPr>
+            <w:noProof/>
+            <w:webHidden/>
+          </w:rPr>
+          <w:fldChar w:fldCharType="separate"/>
+        </w:r>
+        <w:r>
+          <w:rPr>
+            <w:noProof/>
+            <w:webHidden/>
+          </w:rPr>
+          <w:t>3</w:t>
+        </w:r>
+        <w:r>
+          <w:rPr>
+            <w:noProof/>
+            <w:webHidden/>
+          </w:rPr>
+          <w:fldChar w:fldCharType="end"/>
+        </w:r>
+      </w:hyperlink>
+    </w:p>
+    <w:p>
+      <w:pPr>
+        <w:pStyle w:val="TOC3"/>
+        <w:tabs>
+          <w:tab w:val="right" w:leader="dot" w:pos="9062"/>
+        </w:tabs>
+        <w:rPr>
+          <w:rFonts w:eastAsiaTheme="minorEastAsia"/>
+          <w:i w:val="0"/>
+          <w:iCs w:val="0"/>
+          <w:noProof/>
           <w:sz w:val="24"/>
           <w:szCs w:val="24"/>
-        </w:rPr>
-        <w:t>).</w:t>
-      </w:r>
-    </w:p>
-    <w:p>
-      <w:pPr>
-        <w:rPr>
+          <w:lang w:val="en-FR" w:eastAsia="en-GB"/>
+        </w:rPr>
+      </w:pPr>
+      <w:hyperlink w:anchor="_Toc199702531" w:history="1">
+        <w:r>
+          <w:rPr>
+            <w:rStyle w:val="Hyperlink"/>
+            <w:noProof/>
+          </w:rPr>
+          <w:t>Objectifs et Fonctionnalités</w:t>
+        </w:r>
+        <w:r>
+          <w:rPr>
+            <w:noProof/>
+            <w:webHidden/>
+          </w:rPr>
+          <w:tab/>
+        </w:r>
+        <w:r>
+          <w:rPr>
+            <w:noProof/>
+            <w:webHidden/>
+          </w:rPr>
+          <w:fldChar w:fldCharType="begin"/>
+        </w:r>
+        <w:r>
+          <w:rPr>
+            <w:noProof/>
+            <w:webHidden/>
+          </w:rPr>
+          <w:instrText xml:space="preserve"> PAGEREF _Toc199702531 \h </w:instrText>
+        </w:r>
+        <w:r>
+          <w:rPr>
+            <w:noProof/>
+            <w:webHidden/>
+          </w:rPr>
+        </w:r>
+        <w:r>
+          <w:rPr>
+            <w:noProof/>
+            <w:webHidden/>
+          </w:rPr>
+          <w:fldChar w:fldCharType="separate"/>
+        </w:r>
+        <w:r>
+          <w:rPr>
+            <w:noProof/>
+            <w:webHidden/>
+          </w:rPr>
+          <w:t>3</w:t>
+        </w:r>
+        <w:r>
+          <w:rPr>
+            <w:noProof/>
+            <w:webHidden/>
+          </w:rPr>
+          <w:fldChar w:fldCharType="end"/>
+        </w:r>
+      </w:hyperlink>
+    </w:p>
+    <w:p>
+      <w:pPr>
+        <w:pStyle w:val="TOC3"/>
+        <w:tabs>
+          <w:tab w:val="right" w:leader="dot" w:pos="9062"/>
+        </w:tabs>
+        <w:rPr>
+          <w:rFonts w:eastAsiaTheme="minorEastAsia"/>
+          <w:i w:val="0"/>
+          <w:iCs w:val="0"/>
+          <w:noProof/>
           <w:sz w:val="24"/>
           <w:szCs w:val="24"/>
-        </w:rPr>
-      </w:pPr>
-      <w:r>
-        <w:rPr>
+          <w:lang w:val="en-FR" w:eastAsia="en-GB"/>
+        </w:rPr>
+      </w:pPr>
+      <w:hyperlink w:anchor="_Toc199702532" w:history="1">
+        <w:r>
+          <w:rPr>
+            <w:rStyle w:val="Hyperlink"/>
+            <w:noProof/>
+          </w:rPr>
+          <w:t>Technologies Utilisées et Mise en Œuvre</w:t>
+        </w:r>
+        <w:r>
+          <w:rPr>
+            <w:noProof/>
+            <w:webHidden/>
+          </w:rPr>
+          <w:tab/>
+        </w:r>
+        <w:r>
+          <w:rPr>
+            <w:noProof/>
+            <w:webHidden/>
+          </w:rPr>
+          <w:fldChar w:fldCharType="begin"/>
+        </w:r>
+        <w:r>
+          <w:rPr>
+            <w:noProof/>
+            <w:webHidden/>
+          </w:rPr>
+          <w:instrText xml:space="preserve"> PAGEREF _Toc199702532 \h </w:instrText>
+        </w:r>
+        <w:r>
+          <w:rPr>
+            <w:noProof/>
+            <w:webHidden/>
+          </w:rPr>
+        </w:r>
+        <w:r>
+          <w:rPr>
+            <w:noProof/>
+            <w:webHidden/>
+          </w:rPr>
+          <w:fldChar w:fldCharType="separate"/>
+        </w:r>
+        <w:r>
+          <w:rPr>
+            <w:noProof/>
+            <w:webHidden/>
+          </w:rPr>
+          <w:t>3</w:t>
+        </w:r>
+        <w:r>
+          <w:rPr>
+            <w:noProof/>
+            <w:webHidden/>
+          </w:rPr>
+          <w:fldChar w:fldCharType="end"/>
+        </w:r>
+      </w:hyperlink>
+    </w:p>
+    <w:p>
+      <w:pPr>
+        <w:pStyle w:val="TOC3"/>
+        <w:tabs>
+          <w:tab w:val="right" w:leader="dot" w:pos="9062"/>
+        </w:tabs>
+        <w:rPr>
+          <w:rFonts w:eastAsiaTheme="minorEastAsia"/>
+          <w:i w:val="0"/>
+          <w:iCs w:val="0"/>
+          <w:noProof/>
           <w:sz w:val="24"/>
           <w:szCs w:val="24"/>
-        </w:rPr>
-        <w:t>Notre approche a consisté à travailler de manière collaborative, en utilisant des outils comme GitHub pour la gestion des versions et le partage du code, assurant ainsi une synchronisation efficace malgré des horaires de travail parfois différents. Chaque projet a été abordé avec une progression en difficulté, permettant d'explorer divers aspects de la programmation web dynamique et de renforcer notre compréhension des interactions utilisateur.</w:t>
-      </w:r>
-    </w:p>
-    <w:p>
-      <w:pPr>
-        <w:rPr>
+          <w:lang w:val="en-FR" w:eastAsia="en-GB"/>
+        </w:rPr>
+      </w:pPr>
+      <w:hyperlink w:anchor="_Toc199702533" w:history="1">
+        <w:r>
+          <w:rPr>
+            <w:rStyle w:val="Hyperlink"/>
+            <w:noProof/>
+          </w:rPr>
+          <w:t>Interfaces Clés</w:t>
+        </w:r>
+        <w:r>
+          <w:rPr>
+            <w:noProof/>
+            <w:webHidden/>
+          </w:rPr>
+          <w:tab/>
+        </w:r>
+        <w:r>
+          <w:rPr>
+            <w:noProof/>
+            <w:webHidden/>
+          </w:rPr>
+          <w:fldChar w:fldCharType="begin"/>
+        </w:r>
+        <w:r>
+          <w:rPr>
+            <w:noProof/>
+            <w:webHidden/>
+          </w:rPr>
+          <w:instrText xml:space="preserve"> PAGEREF _Toc199702533 \h </w:instrText>
+        </w:r>
+        <w:r>
+          <w:rPr>
+            <w:noProof/>
+            <w:webHidden/>
+          </w:rPr>
+        </w:r>
+        <w:r>
+          <w:rPr>
+            <w:noProof/>
+            <w:webHidden/>
+          </w:rPr>
+          <w:fldChar w:fldCharType="separate"/>
+        </w:r>
+        <w:r>
+          <w:rPr>
+            <w:noProof/>
+            <w:webHidden/>
+          </w:rPr>
+          <w:t>4</w:t>
+        </w:r>
+        <w:r>
+          <w:rPr>
+            <w:noProof/>
+            <w:webHidden/>
+          </w:rPr>
+          <w:fldChar w:fldCharType="end"/>
+        </w:r>
+      </w:hyperlink>
+    </w:p>
+    <w:p>
+      <w:pPr>
+        <w:pStyle w:val="TOC2"/>
+        <w:tabs>
+          <w:tab w:val="right" w:leader="dot" w:pos="9062"/>
+        </w:tabs>
+        <w:rPr>
+          <w:rFonts w:eastAsiaTheme="minorEastAsia"/>
+          <w:smallCaps w:val="0"/>
+          <w:noProof/>
           <w:sz w:val="24"/>
           <w:szCs w:val="24"/>
-        </w:rPr>
-      </w:pPr>
-      <w:r>
-        <w:rPr>
+          <w:lang w:val="en-FR" w:eastAsia="en-GB"/>
+        </w:rPr>
+      </w:pPr>
+      <w:hyperlink w:anchor="_Toc199702534" w:history="1">
+        <w:r>
+          <w:rPr>
+            <w:rStyle w:val="Hyperlink"/>
+            <w:noProof/>
+          </w:rPr>
+          <w:t>Partie 2 : Slide Puzzle</w:t>
+        </w:r>
+        <w:r>
+          <w:rPr>
+            <w:noProof/>
+            <w:webHidden/>
+          </w:rPr>
+          <w:tab/>
+        </w:r>
+        <w:r>
+          <w:rPr>
+            <w:noProof/>
+            <w:webHidden/>
+          </w:rPr>
+          <w:fldChar w:fldCharType="begin"/>
+        </w:r>
+        <w:r>
+          <w:rPr>
+            <w:noProof/>
+            <w:webHidden/>
+          </w:rPr>
+          <w:instrText xml:space="preserve"> PAGEREF _Toc199702534 \h </w:instrText>
+        </w:r>
+        <w:r>
+          <w:rPr>
+            <w:noProof/>
+            <w:webHidden/>
+          </w:rPr>
+        </w:r>
+        <w:r>
+          <w:rPr>
+            <w:noProof/>
+            <w:webHidden/>
+          </w:rPr>
+          <w:fldChar w:fldCharType="separate"/>
+        </w:r>
+        <w:r>
+          <w:rPr>
+            <w:noProof/>
+            <w:webHidden/>
+          </w:rPr>
+          <w:t>5</w:t>
+        </w:r>
+        <w:r>
+          <w:rPr>
+            <w:noProof/>
+            <w:webHidden/>
+          </w:rPr>
+          <w:fldChar w:fldCharType="end"/>
+        </w:r>
+      </w:hyperlink>
+    </w:p>
+    <w:p>
+      <w:pPr>
+        <w:pStyle w:val="TOC3"/>
+        <w:tabs>
+          <w:tab w:val="right" w:leader="dot" w:pos="9062"/>
+        </w:tabs>
+        <w:rPr>
+          <w:rFonts w:eastAsiaTheme="minorEastAsia"/>
+          <w:i w:val="0"/>
+          <w:iCs w:val="0"/>
+          <w:noProof/>
           <w:sz w:val="24"/>
           <w:szCs w:val="24"/>
-        </w:rPr>
-        <w:t>Nous avons veillé à séparer au mieux les différentes parties du code source pour une meilleure maintenabilité et lisibilité. Ce rapport fournit une vue d'ensemble de chaque projet, incluant les concepts techniques abordés et les fonctionnalités implémentées.</w:t>
-      </w:r>
-    </w:p>
-    <w:p>
-      <w:pPr>
-        <w:rPr>
-          <w:b/>
-          <w:bCs/>
+          <w:lang w:val="en-FR" w:eastAsia="en-GB"/>
+        </w:rPr>
+      </w:pPr>
+      <w:hyperlink w:anchor="_Toc199702535" w:history="1">
+        <w:r>
+          <w:rPr>
+            <w:rStyle w:val="Hyperlink"/>
+            <w:noProof/>
+          </w:rPr>
+          <w:t>Objectifs et Fonctionnalités</w:t>
+        </w:r>
+        <w:r>
+          <w:rPr>
+            <w:noProof/>
+            <w:webHidden/>
+          </w:rPr>
+          <w:tab/>
+        </w:r>
+        <w:r>
+          <w:rPr>
+            <w:noProof/>
+            <w:webHidden/>
+          </w:rPr>
+          <w:fldChar w:fldCharType="begin"/>
+        </w:r>
+        <w:r>
+          <w:rPr>
+            <w:noProof/>
+            <w:webHidden/>
+          </w:rPr>
+          <w:instrText xml:space="preserve"> PAGEREF _Toc199702535 \h </w:instrText>
+        </w:r>
+        <w:r>
+          <w:rPr>
+            <w:noProof/>
+            <w:webHidden/>
+          </w:rPr>
+        </w:r>
+        <w:r>
+          <w:rPr>
+            <w:noProof/>
+            <w:webHidden/>
+          </w:rPr>
+          <w:fldChar w:fldCharType="separate"/>
+        </w:r>
+        <w:r>
+          <w:rPr>
+            <w:noProof/>
+            <w:webHidden/>
+          </w:rPr>
+          <w:t>5</w:t>
+        </w:r>
+        <w:r>
+          <w:rPr>
+            <w:noProof/>
+            <w:webHidden/>
+          </w:rPr>
+          <w:fldChar w:fldCharType="end"/>
+        </w:r>
+      </w:hyperlink>
+    </w:p>
+    <w:p>
+      <w:pPr>
+        <w:pStyle w:val="TOC3"/>
+        <w:tabs>
+          <w:tab w:val="right" w:leader="dot" w:pos="9062"/>
+        </w:tabs>
+        <w:rPr>
+          <w:rFonts w:eastAsiaTheme="minorEastAsia"/>
+          <w:i w:val="0"/>
+          <w:iCs w:val="0"/>
+          <w:noProof/>
           <w:sz w:val="24"/>
           <w:szCs w:val="24"/>
-        </w:rPr>
-      </w:pPr>
-      <w:r>
-        <w:rPr>
-          <w:b/>
-          <w:bCs/>
+          <w:lang w:val="en-FR" w:eastAsia="en-GB"/>
+        </w:rPr>
+      </w:pPr>
+      <w:hyperlink w:anchor="_Toc199702536" w:history="1">
+        <w:r>
+          <w:rPr>
+            <w:rStyle w:val="Hyperlink"/>
+            <w:noProof/>
+          </w:rPr>
+          <w:t>Technologies Utilisées et Mise en Œuvre</w:t>
+        </w:r>
+        <w:r>
+          <w:rPr>
+            <w:noProof/>
+            <w:webHidden/>
+          </w:rPr>
+          <w:tab/>
+        </w:r>
+        <w:r>
+          <w:rPr>
+            <w:noProof/>
+            <w:webHidden/>
+          </w:rPr>
+          <w:fldChar w:fldCharType="begin"/>
+        </w:r>
+        <w:r>
+          <w:rPr>
+            <w:noProof/>
+            <w:webHidden/>
+          </w:rPr>
+          <w:instrText xml:space="preserve"> PAGEREF _Toc199702536 \h </w:instrText>
+        </w:r>
+        <w:r>
+          <w:rPr>
+            <w:noProof/>
+            <w:webHidden/>
+          </w:rPr>
+        </w:r>
+        <w:r>
+          <w:rPr>
+            <w:noProof/>
+            <w:webHidden/>
+          </w:rPr>
+          <w:fldChar w:fldCharType="separate"/>
+        </w:r>
+        <w:r>
+          <w:rPr>
+            <w:noProof/>
+            <w:webHidden/>
+          </w:rPr>
+          <w:t>5</w:t>
+        </w:r>
+        <w:r>
+          <w:rPr>
+            <w:noProof/>
+            <w:webHidden/>
+          </w:rPr>
+          <w:fldChar w:fldCharType="end"/>
+        </w:r>
+      </w:hyperlink>
+    </w:p>
+    <w:p>
+      <w:pPr>
+        <w:pStyle w:val="TOC3"/>
+        <w:tabs>
+          <w:tab w:val="right" w:leader="dot" w:pos="9062"/>
+        </w:tabs>
+        <w:rPr>
+          <w:rFonts w:eastAsiaTheme="minorEastAsia"/>
+          <w:i w:val="0"/>
+          <w:iCs w:val="0"/>
+          <w:noProof/>
           <w:sz w:val="24"/>
           <w:szCs w:val="24"/>
-        </w:rPr>
+          <w:lang w:val="en-FR" w:eastAsia="en-GB"/>
+        </w:rPr>
+      </w:pPr>
+      <w:hyperlink w:anchor="_Toc199702537" w:history="1">
+        <w:r>
+          <w:rPr>
+            <w:rStyle w:val="Hyperlink"/>
+            <w:noProof/>
+          </w:rPr>
+          <w:t>Aperçu du Jeu</w:t>
+        </w:r>
+        <w:r>
+          <w:rPr>
+            <w:noProof/>
+            <w:webHidden/>
+          </w:rPr>
+          <w:tab/>
+        </w:r>
+        <w:r>
+          <w:rPr>
+            <w:noProof/>
+            <w:webHidden/>
+          </w:rPr>
+          <w:fldChar w:fldCharType="begin"/>
+        </w:r>
+        <w:r>
+          <w:rPr>
+            <w:noProof/>
+            <w:webHidden/>
+          </w:rPr>
+          <w:instrText xml:space="preserve"> PAGEREF _Toc199702537 \h </w:instrText>
+        </w:r>
+        <w:r>
+          <w:rPr>
+            <w:noProof/>
+            <w:webHidden/>
+          </w:rPr>
+        </w:r>
+        <w:r>
+          <w:rPr>
+            <w:noProof/>
+            <w:webHidden/>
+          </w:rPr>
+          <w:fldChar w:fldCharType="separate"/>
+        </w:r>
+        <w:r>
+          <w:rPr>
+            <w:noProof/>
+            <w:webHidden/>
+          </w:rPr>
+          <w:t>6</w:t>
+        </w:r>
+        <w:r>
+          <w:rPr>
+            <w:noProof/>
+            <w:webHidden/>
+          </w:rPr>
+          <w:fldChar w:fldCharType="end"/>
+        </w:r>
+      </w:hyperlink>
+    </w:p>
+    <w:p>
+      <w:pPr>
+        <w:pStyle w:val="TOC2"/>
+        <w:tabs>
+          <w:tab w:val="right" w:leader="dot" w:pos="9062"/>
+        </w:tabs>
+        <w:rPr>
+          <w:rFonts w:eastAsiaTheme="minorEastAsia"/>
+          <w:smallCaps w:val="0"/>
+          <w:noProof/>
+          <w:sz w:val="24"/>
+          <w:szCs w:val="24"/>
+          <w:lang w:val="en-FR" w:eastAsia="en-GB"/>
+        </w:rPr>
+      </w:pPr>
+      <w:hyperlink w:anchor="_Toc199702538" w:history="1">
+        <w:r>
+          <w:rPr>
+            <w:rStyle w:val="Hyperlink"/>
+            <w:noProof/>
+          </w:rPr>
+          <w:t>Partie 3 : Le Défi de Maître Yoda</w:t>
+        </w:r>
+        <w:r>
+          <w:rPr>
+            <w:noProof/>
+            <w:webHidden/>
+          </w:rPr>
+          <w:tab/>
+        </w:r>
+        <w:r>
+          <w:rPr>
+            <w:noProof/>
+            <w:webHidden/>
+          </w:rPr>
+          <w:fldChar w:fldCharType="begin"/>
+        </w:r>
+        <w:r>
+          <w:rPr>
+            <w:noProof/>
+            <w:webHidden/>
+          </w:rPr>
+          <w:instrText xml:space="preserve"> PAGEREF _Toc199702538 \h </w:instrText>
+        </w:r>
+        <w:r>
+          <w:rPr>
+            <w:noProof/>
+            <w:webHidden/>
+          </w:rPr>
+        </w:r>
+        <w:r>
+          <w:rPr>
+            <w:noProof/>
+            <w:webHidden/>
+          </w:rPr>
+          <w:fldChar w:fldCharType="separate"/>
+        </w:r>
+        <w:r>
+          <w:rPr>
+            <w:noProof/>
+            <w:webHidden/>
+          </w:rPr>
+          <w:t>7</w:t>
+        </w:r>
+        <w:r>
+          <w:rPr>
+            <w:noProof/>
+            <w:webHidden/>
+          </w:rPr>
+          <w:fldChar w:fldCharType="end"/>
+        </w:r>
+      </w:hyperlink>
+    </w:p>
+    <w:p>
+      <w:pPr>
+        <w:pStyle w:val="TOC3"/>
+        <w:tabs>
+          <w:tab w:val="right" w:leader="dot" w:pos="9062"/>
+        </w:tabs>
+        <w:rPr>
+          <w:rFonts w:eastAsiaTheme="minorEastAsia"/>
+          <w:i w:val="0"/>
+          <w:iCs w:val="0"/>
+          <w:noProof/>
+          <w:sz w:val="24"/>
+          <w:szCs w:val="24"/>
+          <w:lang w:val="en-FR" w:eastAsia="en-GB"/>
+        </w:rPr>
+      </w:pPr>
+      <w:hyperlink w:anchor="_Toc199702539" w:history="1">
+        <w:r>
+          <w:rPr>
+            <w:rStyle w:val="Hyperlink"/>
+            <w:noProof/>
+          </w:rPr>
+          <w:t>Objectifs et Fonctionnalités</w:t>
+        </w:r>
+        <w:r>
+          <w:rPr>
+            <w:noProof/>
+            <w:webHidden/>
+          </w:rPr>
+          <w:tab/>
+        </w:r>
+        <w:r>
+          <w:rPr>
+            <w:noProof/>
+            <w:webHidden/>
+          </w:rPr>
+          <w:fldChar w:fldCharType="begin"/>
+        </w:r>
+        <w:r>
+          <w:rPr>
+            <w:noProof/>
+            <w:webHidden/>
+          </w:rPr>
+          <w:instrText xml:space="preserve"> PAGEREF _Toc199702539 \h </w:instrText>
+        </w:r>
+        <w:r>
+          <w:rPr>
+            <w:noProof/>
+            <w:webHidden/>
+          </w:rPr>
+        </w:r>
+        <w:r>
+          <w:rPr>
+            <w:noProof/>
+            <w:webHidden/>
+          </w:rPr>
+          <w:fldChar w:fldCharType="separate"/>
+        </w:r>
+        <w:r>
+          <w:rPr>
+            <w:noProof/>
+            <w:webHidden/>
+          </w:rPr>
+          <w:t>7</w:t>
+        </w:r>
+        <w:r>
+          <w:rPr>
+            <w:noProof/>
+            <w:webHidden/>
+          </w:rPr>
+          <w:fldChar w:fldCharType="end"/>
+        </w:r>
+      </w:hyperlink>
+    </w:p>
+    <w:p>
+      <w:pPr>
+        <w:pStyle w:val="TOC3"/>
+        <w:tabs>
+          <w:tab w:val="right" w:leader="dot" w:pos="9062"/>
+        </w:tabs>
+        <w:rPr>
+          <w:rFonts w:eastAsiaTheme="minorEastAsia"/>
+          <w:i w:val="0"/>
+          <w:iCs w:val="0"/>
+          <w:noProof/>
+          <w:sz w:val="24"/>
+          <w:szCs w:val="24"/>
+          <w:lang w:val="en-FR" w:eastAsia="en-GB"/>
+        </w:rPr>
+      </w:pPr>
+      <w:hyperlink w:anchor="_Toc199702540" w:history="1">
+        <w:r>
+          <w:rPr>
+            <w:rStyle w:val="Hyperlink"/>
+            <w:noProof/>
+          </w:rPr>
+          <w:t>Technologies Utilisées et Mise en Œuvre</w:t>
+        </w:r>
+        <w:r>
+          <w:rPr>
+            <w:noProof/>
+            <w:webHidden/>
+          </w:rPr>
+          <w:tab/>
+        </w:r>
+        <w:r>
+          <w:rPr>
+            <w:noProof/>
+            <w:webHidden/>
+          </w:rPr>
+          <w:fldChar w:fldCharType="begin"/>
+        </w:r>
+        <w:r>
+          <w:rPr>
+            <w:noProof/>
+            <w:webHidden/>
+          </w:rPr>
+          <w:instrText xml:space="preserve"> PAGEREF _Toc199702540 \h </w:instrText>
+        </w:r>
+        <w:r>
+          <w:rPr>
+            <w:noProof/>
+            <w:webHidden/>
+          </w:rPr>
+        </w:r>
+        <w:r>
+          <w:rPr>
+            <w:noProof/>
+            <w:webHidden/>
+          </w:rPr>
+          <w:fldChar w:fldCharType="separate"/>
+        </w:r>
+        <w:r>
+          <w:rPr>
+            <w:noProof/>
+            <w:webHidden/>
+          </w:rPr>
+          <w:t>7</w:t>
+        </w:r>
+        <w:r>
+          <w:rPr>
+            <w:noProof/>
+            <w:webHidden/>
+          </w:rPr>
+          <w:fldChar w:fldCharType="end"/>
+        </w:r>
+      </w:hyperlink>
+    </w:p>
+    <w:p>
+      <w:pPr>
+        <w:pStyle w:val="TOC3"/>
+        <w:tabs>
+          <w:tab w:val="right" w:leader="dot" w:pos="9062"/>
+        </w:tabs>
+        <w:rPr>
+          <w:rFonts w:eastAsiaTheme="minorEastAsia"/>
+          <w:i w:val="0"/>
+          <w:iCs w:val="0"/>
+          <w:noProof/>
+          <w:sz w:val="24"/>
+          <w:szCs w:val="24"/>
+          <w:lang w:val="en-FR" w:eastAsia="en-GB"/>
+        </w:rPr>
+      </w:pPr>
+      <w:hyperlink w:anchor="_Toc199702541" w:history="1">
+        <w:r>
+          <w:rPr>
+            <w:rStyle w:val="Hyperlink"/>
+            <w:noProof/>
+          </w:rPr>
+          <w:t>Résultat</w:t>
+        </w:r>
+        <w:r>
+          <w:rPr>
+            <w:noProof/>
+            <w:webHidden/>
+          </w:rPr>
+          <w:tab/>
+        </w:r>
+        <w:r>
+          <w:rPr>
+            <w:noProof/>
+            <w:webHidden/>
+          </w:rPr>
+          <w:fldChar w:fldCharType="begin"/>
+        </w:r>
+        <w:r>
+          <w:rPr>
+            <w:noProof/>
+            <w:webHidden/>
+          </w:rPr>
+          <w:instrText xml:space="preserve"> PAGEREF _Toc199702541 \h </w:instrText>
+        </w:r>
+        <w:r>
+          <w:rPr>
+            <w:noProof/>
+            <w:webHidden/>
+          </w:rPr>
+        </w:r>
+        <w:r>
+          <w:rPr>
+            <w:noProof/>
+            <w:webHidden/>
+          </w:rPr>
+          <w:fldChar w:fldCharType="separate"/>
+        </w:r>
+        <w:r>
+          <w:rPr>
+            <w:noProof/>
+            <w:webHidden/>
+          </w:rPr>
+          <w:t>7</w:t>
+        </w:r>
+        <w:r>
+          <w:rPr>
+            <w:noProof/>
+            <w:webHidden/>
+          </w:rPr>
+          <w:fldChar w:fldCharType="end"/>
+        </w:r>
+      </w:hyperlink>
+    </w:p>
+    <w:p>
+      <w:pPr>
+        <w:pStyle w:val="TOC2"/>
+        <w:tabs>
+          <w:tab w:val="right" w:leader="dot" w:pos="9062"/>
+        </w:tabs>
+        <w:rPr>
+          <w:rFonts w:eastAsiaTheme="minorEastAsia"/>
+          <w:smallCaps w:val="0"/>
+          <w:noProof/>
+          <w:sz w:val="24"/>
+          <w:szCs w:val="24"/>
+          <w:lang w:val="en-FR" w:eastAsia="en-GB"/>
+        </w:rPr>
+      </w:pPr>
+      <w:hyperlink w:anchor="_Toc199702542" w:history="1">
+        <w:r>
+          <w:rPr>
+            <w:rStyle w:val="Hyperlink"/>
+            <w:noProof/>
+          </w:rPr>
+          <w:t>Partie 4 : TP JavaScript : Gestion d’Évènements et Interactions Utilisateur</w:t>
+        </w:r>
+        <w:r>
+          <w:rPr>
+            <w:noProof/>
+            <w:webHidden/>
+          </w:rPr>
+          <w:tab/>
+        </w:r>
+        <w:r>
+          <w:rPr>
+            <w:noProof/>
+            <w:webHidden/>
+          </w:rPr>
+          <w:fldChar w:fldCharType="begin"/>
+        </w:r>
+        <w:r>
+          <w:rPr>
+            <w:noProof/>
+            <w:webHidden/>
+          </w:rPr>
+          <w:instrText xml:space="preserve"> PAGEREF _Toc199702542 \h </w:instrText>
+        </w:r>
+        <w:r>
+          <w:rPr>
+            <w:noProof/>
+            <w:webHidden/>
+          </w:rPr>
+        </w:r>
+        <w:r>
+          <w:rPr>
+            <w:noProof/>
+            <w:webHidden/>
+          </w:rPr>
+          <w:fldChar w:fldCharType="separate"/>
+        </w:r>
+        <w:r>
+          <w:rPr>
+            <w:noProof/>
+            <w:webHidden/>
+          </w:rPr>
+          <w:t>8</w:t>
+        </w:r>
+        <w:r>
+          <w:rPr>
+            <w:noProof/>
+            <w:webHidden/>
+          </w:rPr>
+          <w:fldChar w:fldCharType="end"/>
+        </w:r>
+      </w:hyperlink>
+    </w:p>
+    <w:p>
+      <w:pPr>
+        <w:pStyle w:val="TOC3"/>
+        <w:tabs>
+          <w:tab w:val="right" w:leader="dot" w:pos="9062"/>
+        </w:tabs>
+        <w:rPr>
+          <w:rFonts w:eastAsiaTheme="minorEastAsia"/>
+          <w:i w:val="0"/>
+          <w:iCs w:val="0"/>
+          <w:noProof/>
+          <w:sz w:val="24"/>
+          <w:szCs w:val="24"/>
+          <w:lang w:val="en-FR" w:eastAsia="en-GB"/>
+        </w:rPr>
+      </w:pPr>
+      <w:hyperlink w:anchor="_Toc199702543" w:history="1">
+        <w:r>
+          <w:rPr>
+            <w:rStyle w:val="Hyperlink"/>
+            <w:noProof/>
+          </w:rPr>
+          <w:t>Objectifs et Fonctionnalités</w:t>
+        </w:r>
+        <w:r>
+          <w:rPr>
+            <w:noProof/>
+            <w:webHidden/>
+          </w:rPr>
+          <w:tab/>
+        </w:r>
+        <w:r>
+          <w:rPr>
+            <w:noProof/>
+            <w:webHidden/>
+          </w:rPr>
+          <w:fldChar w:fldCharType="begin"/>
+        </w:r>
+        <w:r>
+          <w:rPr>
+            <w:noProof/>
+            <w:webHidden/>
+          </w:rPr>
+          <w:instrText xml:space="preserve"> PAGEREF _Toc199702543 \h </w:instrText>
+        </w:r>
+        <w:r>
+          <w:rPr>
+            <w:noProof/>
+            <w:webHidden/>
+          </w:rPr>
+        </w:r>
+        <w:r>
+          <w:rPr>
+            <w:noProof/>
+            <w:webHidden/>
+          </w:rPr>
+          <w:fldChar w:fldCharType="separate"/>
+        </w:r>
+        <w:r>
+          <w:rPr>
+            <w:noProof/>
+            <w:webHidden/>
+          </w:rPr>
+          <w:t>8</w:t>
+        </w:r>
+        <w:r>
+          <w:rPr>
+            <w:noProof/>
+            <w:webHidden/>
+          </w:rPr>
+          <w:fldChar w:fldCharType="end"/>
+        </w:r>
+      </w:hyperlink>
+    </w:p>
+    <w:p>
+      <w:pPr>
+        <w:pStyle w:val="TOC3"/>
+        <w:tabs>
+          <w:tab w:val="right" w:leader="dot" w:pos="9062"/>
+        </w:tabs>
+        <w:rPr>
+          <w:rFonts w:eastAsiaTheme="minorEastAsia"/>
+          <w:i w:val="0"/>
+          <w:iCs w:val="0"/>
+          <w:noProof/>
+          <w:sz w:val="24"/>
+          <w:szCs w:val="24"/>
+          <w:lang w:val="en-FR" w:eastAsia="en-GB"/>
+        </w:rPr>
+      </w:pPr>
+      <w:hyperlink w:anchor="_Toc199702544" w:history="1">
+        <w:r>
+          <w:rPr>
+            <w:rStyle w:val="Hyperlink"/>
+            <w:noProof/>
+          </w:rPr>
+          <w:t>Technologies Utilisées et Mise en Œuvre</w:t>
+        </w:r>
+        <w:r>
+          <w:rPr>
+            <w:noProof/>
+            <w:webHidden/>
+          </w:rPr>
+          <w:tab/>
+        </w:r>
+        <w:r>
+          <w:rPr>
+            <w:noProof/>
+            <w:webHidden/>
+          </w:rPr>
+          <w:fldChar w:fldCharType="begin"/>
+        </w:r>
+        <w:r>
+          <w:rPr>
+            <w:noProof/>
+            <w:webHidden/>
+          </w:rPr>
+          <w:instrText xml:space="preserve"> PAGEREF _Toc199702544 \h </w:instrText>
+        </w:r>
+        <w:r>
+          <w:rPr>
+            <w:noProof/>
+            <w:webHidden/>
+          </w:rPr>
+        </w:r>
+        <w:r>
+          <w:rPr>
+            <w:noProof/>
+            <w:webHidden/>
+          </w:rPr>
+          <w:fldChar w:fldCharType="separate"/>
+        </w:r>
+        <w:r>
+          <w:rPr>
+            <w:noProof/>
+            <w:webHidden/>
+          </w:rPr>
+          <w:t>8</w:t>
+        </w:r>
+        <w:r>
+          <w:rPr>
+            <w:noProof/>
+            <w:webHidden/>
+          </w:rPr>
+          <w:fldChar w:fldCharType="end"/>
+        </w:r>
+      </w:hyperlink>
+    </w:p>
+    <w:p>
+      <w:pPr>
+        <w:pStyle w:val="TOC3"/>
+        <w:tabs>
+          <w:tab w:val="right" w:leader="dot" w:pos="9062"/>
+        </w:tabs>
+        <w:rPr>
+          <w:rFonts w:eastAsiaTheme="minorEastAsia"/>
+          <w:i w:val="0"/>
+          <w:iCs w:val="0"/>
+          <w:noProof/>
+          <w:sz w:val="24"/>
+          <w:szCs w:val="24"/>
+          <w:lang w:val="en-FR" w:eastAsia="en-GB"/>
+        </w:rPr>
+      </w:pPr>
+      <w:hyperlink w:anchor="_Toc199702545" w:history="1">
+        <w:r>
+          <w:rPr>
+            <w:rStyle w:val="Hyperlink"/>
+            <w:noProof/>
+          </w:rPr>
+          <w:t>Exemples d'Interfaces</w:t>
+        </w:r>
+        <w:r>
+          <w:rPr>
+            <w:noProof/>
+            <w:webHidden/>
+          </w:rPr>
+          <w:tab/>
+        </w:r>
+        <w:r>
+          <w:rPr>
+            <w:noProof/>
+            <w:webHidden/>
+          </w:rPr>
+          <w:fldChar w:fldCharType="begin"/>
+        </w:r>
+        <w:r>
+          <w:rPr>
+            <w:noProof/>
+            <w:webHidden/>
+          </w:rPr>
+          <w:instrText xml:space="preserve"> PAGEREF _Toc199702545 \h </w:instrText>
+        </w:r>
+        <w:r>
+          <w:rPr>
+            <w:noProof/>
+            <w:webHidden/>
+          </w:rPr>
+        </w:r>
+        <w:r>
+          <w:rPr>
+            <w:noProof/>
+            <w:webHidden/>
+          </w:rPr>
+          <w:fldChar w:fldCharType="separate"/>
+        </w:r>
+        <w:r>
+          <w:rPr>
+            <w:noProof/>
+            <w:webHidden/>
+          </w:rPr>
+          <w:t>9</w:t>
+        </w:r>
+        <w:r>
+          <w:rPr>
+            <w:noProof/>
+            <w:webHidden/>
+          </w:rPr>
+          <w:fldChar w:fldCharType="end"/>
+        </w:r>
+      </w:hyperlink>
+    </w:p>
+    <w:p>
+      <w:pPr>
+        <w:pStyle w:val="TOC2"/>
+        <w:tabs>
+          <w:tab w:val="right" w:leader="dot" w:pos="9062"/>
+        </w:tabs>
+        <w:rPr>
+          <w:rFonts w:eastAsiaTheme="minorEastAsia"/>
+          <w:smallCaps w:val="0"/>
+          <w:noProof/>
+          <w:sz w:val="24"/>
+          <w:szCs w:val="24"/>
+          <w:lang w:val="en-FR" w:eastAsia="en-GB"/>
+        </w:rPr>
+      </w:pPr>
+      <w:hyperlink w:anchor="_Toc199702546" w:history="1">
+        <w:r>
+          <w:rPr>
+            <w:rStyle w:val="Hyperlink"/>
+            <w:noProof/>
+          </w:rPr>
+          <w:t>Conclusion</w:t>
+        </w:r>
+        <w:r>
+          <w:rPr>
+            <w:noProof/>
+            <w:webHidden/>
+          </w:rPr>
+          <w:tab/>
+        </w:r>
+        <w:r>
+          <w:rPr>
+            <w:noProof/>
+            <w:webHidden/>
+          </w:rPr>
+          <w:fldChar w:fldCharType="begin"/>
+        </w:r>
+        <w:r>
+          <w:rPr>
+            <w:noProof/>
+            <w:webHidden/>
+          </w:rPr>
+          <w:instrText xml:space="preserve"> PAGEREF _Toc199702546 \h </w:instrText>
+        </w:r>
+        <w:r>
+          <w:rPr>
+            <w:noProof/>
+            <w:webHidden/>
+          </w:rPr>
+        </w:r>
+        <w:r>
+          <w:rPr>
+            <w:noProof/>
+            <w:webHidden/>
+          </w:rPr>
+          <w:fldChar w:fldCharType="separate"/>
+        </w:r>
+        <w:r>
+          <w:rPr>
+            <w:noProof/>
+            <w:webHidden/>
+          </w:rPr>
+          <w:t>10</w:t>
+        </w:r>
+        <w:r>
+          <w:rPr>
+            <w:noProof/>
+            <w:webHidden/>
+          </w:rPr>
+          <w:fldChar w:fldCharType="end"/>
+        </w:r>
+      </w:hyperlink>
+    </w:p>
+    <w:p>
+      <w:pPr>
+        <w:rPr>
+          <w:rFonts w:asciiTheme="majorHAnsi" w:eastAsiaTheme="majorEastAsia" w:hAnsiTheme="majorHAnsi" w:cstheme="majorBidi"/>
+          <w:color w:val="0F4761" w:themeColor="accent1" w:themeShade="BF"/>
+          <w:sz w:val="32"/>
+          <w:szCs w:val="32"/>
+        </w:rPr>
+      </w:pPr>
+      <w:r>
+        <w:fldChar w:fldCharType="end"/>
+      </w:r>
+      <w:r>
         <w:br w:type="page"/>
       </w:r>
     </w:p>
     <w:p>
       <w:pPr>
-        <w:rPr>
-          <w:b/>
-          <w:bCs/>
-          <w:sz w:val="40"/>
-          <w:szCs w:val="40"/>
-        </w:rPr>
-      </w:pPr>
-      <w:r>
-        <w:rPr>
-          <w:b/>
-          <w:bCs/>
-          <w:sz w:val="40"/>
-          <w:szCs w:val="40"/>
-        </w:rPr>
+        <w:pStyle w:val="Heading2"/>
+      </w:pPr>
+      <w:bookmarkStart w:id="1" w:name="_Toc199702529"/>
+      <w:r>
+        <w:lastRenderedPageBreak/>
+        <w:t>Introduction</w:t>
+      </w:r>
+      <w:bookmarkEnd w:id="1"/>
+    </w:p>
+    <w:p>
+      <w:pPr>
+        <w:rPr>
+          <w:sz w:val="24"/>
+          <w:szCs w:val="24"/>
+        </w:rPr>
+      </w:pPr>
+      <w:r>
+        <w:rPr>
+          <w:sz w:val="24"/>
+          <w:szCs w:val="24"/>
+        </w:rPr>
+        <w:t>Le présent rapport détaille la réalisation de plusieurs mini-projets web dynamiques dans le cadre de la SAE23, menés par notre équipe. L'objectif principal était de concevoir et de développer des solutions interactives et fonctionnelles, en mettant en œuvre les connaissances acquises en HTML, CSS, JavaScript et PHP, ainsi qu'en gestion de bases de données (</w:t>
+      </w:r>
+      <w:proofErr w:type="spellStart"/>
+      <w:r>
+        <w:rPr>
+          <w:sz w:val="24"/>
+          <w:szCs w:val="24"/>
+        </w:rPr>
+        <w:t>MySQLi</w:t>
+      </w:r>
+      <w:proofErr w:type="spellEnd"/>
+      <w:r>
+        <w:rPr>
+          <w:sz w:val="24"/>
+          <w:szCs w:val="24"/>
+        </w:rPr>
+        <w:t>).</w:t>
+      </w:r>
+    </w:p>
+    <w:p>
+      <w:pPr>
+        <w:rPr>
+          <w:sz w:val="24"/>
+          <w:szCs w:val="24"/>
+        </w:rPr>
+      </w:pPr>
+      <w:r>
+        <w:rPr>
+          <w:sz w:val="24"/>
+          <w:szCs w:val="24"/>
+        </w:rPr>
+        <w:t>Notre approche a consisté à travailler de manière collaborative, en utilisant des outils comme GitHub pour la gestion des versions et le partage du code, assurant ainsi une synchronisation efficace malgré des horaires de travail parfois différents. Chaque projet a été abordé avec une progression en difficulté, permettant d'explorer divers aspects de la programmation web dynamique et de renforcer notre compréhension des interactions utilisateur.</w:t>
+      </w:r>
+    </w:p>
+    <w:p>
+      <w:pPr>
+        <w:rPr>
+          <w:sz w:val="24"/>
+          <w:szCs w:val="24"/>
+        </w:rPr>
+      </w:pPr>
+      <w:r>
+        <w:rPr>
+          <w:sz w:val="24"/>
+          <w:szCs w:val="24"/>
+        </w:rPr>
+        <w:t>Nous avons veillé à séparer au mieux les différentes parties du code source pour une meilleure maintenabilité et lisibilité. Ce rapport fournit une vue d'ensemble de chaque projet, incluant les concepts techniques abordés et les fonctionnalités implémentées.</w:t>
+      </w:r>
+    </w:p>
+    <w:p>
+      <w:pPr>
+        <w:rPr>
+          <w:b/>
+          <w:bCs/>
+          <w:sz w:val="24"/>
+          <w:szCs w:val="24"/>
+        </w:rPr>
+      </w:pPr>
+      <w:r>
+        <w:rPr>
+          <w:b/>
+          <w:bCs/>
+          <w:sz w:val="24"/>
+          <w:szCs w:val="24"/>
+        </w:rPr>
+        <w:br w:type="page"/>
+      </w:r>
+    </w:p>
+    <w:p>
+      <w:pPr>
+        <w:pStyle w:val="Heading2"/>
+      </w:pPr>
+      <w:bookmarkStart w:id="2" w:name="_Toc199702530"/>
+      <w:r>
         <w:lastRenderedPageBreak/>
         <w:t>Partie 1 : Solution de Gestion des Absences</w:t>
       </w:r>
+      <w:bookmarkEnd w:id="2"/>
     </w:p>
     <w:p>
       <w:pPr>
@@ -237,22 +1984,13 @@
     </w:p>
     <w:p>
       <w:pPr>
-        <w:rPr>
-          <w:b/>
-          <w:bCs/>
-          <w:sz w:val="28"/>
-          <w:szCs w:val="28"/>
-        </w:rPr>
-      </w:pPr>
-      <w:r>
-        <w:rPr>
-          <w:b/>
-          <w:bCs/>
-          <w:sz w:val="28"/>
-          <w:szCs w:val="28"/>
-        </w:rPr>
+        <w:pStyle w:val="Heading3"/>
+      </w:pPr>
+      <w:bookmarkStart w:id="3" w:name="_Toc199702531"/>
+      <w:r>
         <w:t>Objectifs et Fonctionnalités</w:t>
       </w:r>
+      <w:bookmarkEnd w:id="3"/>
     </w:p>
     <w:p>
       <w:pPr>
@@ -340,22 +2078,19 @@
     </w:p>
     <w:p>
       <w:pPr>
-        <w:rPr>
-          <w:b/>
-          <w:bCs/>
-          <w:sz w:val="28"/>
-          <w:szCs w:val="28"/>
-        </w:rPr>
-      </w:pPr>
-      <w:r>
-        <w:rPr>
-          <w:b/>
-          <w:bCs/>
-          <w:sz w:val="28"/>
-          <w:szCs w:val="28"/>
-        </w:rPr>
-        <w:t>Technologies Utilisées et Mise en Œuvre</w:t>
-      </w:r>
+        <w:pStyle w:val="Heading3"/>
+      </w:pPr>
+      <w:bookmarkStart w:id="4" w:name="_Toc199702532"/>
+      <w:r>
+        <w:t xml:space="preserve">Technologies </w:t>
+      </w:r>
+      <w:r>
+        <w:t>Utilisées</w:t>
+      </w:r>
+      <w:r>
+        <w:t xml:space="preserve"> et Mise en Œuvre</w:t>
+      </w:r>
+      <w:bookmarkEnd w:id="4"/>
     </w:p>
     <w:p>
       <w:pPr>
@@ -450,42 +2185,24 @@
     </w:p>
     <w:p>
       <w:pPr>
-        <w:rPr>
-          <w:b/>
-          <w:bCs/>
-          <w:sz w:val="20"/>
-          <w:szCs w:val="20"/>
-        </w:rPr>
-      </w:pPr>
-      <w:r>
-        <w:rPr>
-          <w:b/>
-          <w:bCs/>
-          <w:sz w:val="20"/>
-          <w:szCs w:val="20"/>
-        </w:rPr>
-        <w:br w:type="page"/>
-      </w:r>
-    </w:p>
-    <w:p>
-      <w:pPr>
         <w:numPr>
           <w:ilvl w:val="0"/>
           <w:numId w:val="2"/>
         </w:numPr>
         <w:rPr>
-          <w:sz w:val="24"/>
-          <w:szCs w:val="24"/>
-        </w:rPr>
-      </w:pPr>
-      <w:r>
-        <w:rPr>
-          <w:b/>
-          <w:bCs/>
-          <w:sz w:val="24"/>
-          <w:szCs w:val="24"/>
-        </w:rPr>
-        <w:lastRenderedPageBreak/>
+          <w:b/>
+          <w:bCs/>
+          <w:sz w:val="20"/>
+          <w:szCs w:val="20"/>
+        </w:rPr>
+      </w:pPr>
+      <w:r>
+        <w:rPr>
+          <w:b/>
+          <w:bCs/>
+          <w:sz w:val="20"/>
+          <w:szCs w:val="20"/>
+        </w:rPr>
         <w:t>Backend (PHP) :</w:t>
       </w:r>
     </w:p>
@@ -656,16 +2373,18 @@
           <w:numId w:val="2"/>
         </w:numPr>
         <w:rPr>
-          <w:sz w:val="24"/>
-          <w:szCs w:val="24"/>
-        </w:rPr>
-      </w:pPr>
-      <w:r>
-        <w:rPr>
-          <w:b/>
-          <w:bCs/>
-          <w:sz w:val="24"/>
-          <w:szCs w:val="24"/>
+          <w:b/>
+          <w:bCs/>
+          <w:sz w:val="20"/>
+          <w:szCs w:val="20"/>
+        </w:rPr>
+      </w:pPr>
+      <w:r>
+        <w:rPr>
+          <w:b/>
+          <w:bCs/>
+          <w:sz w:val="20"/>
+          <w:szCs w:val="20"/>
         </w:rPr>
         <w:t>Base de Données (</w:t>
       </w:r>
@@ -674,8 +2393,8 @@
         <w:rPr>
           <w:b/>
           <w:bCs/>
-          <w:sz w:val="24"/>
-          <w:szCs w:val="24"/>
+          <w:sz w:val="20"/>
+          <w:szCs w:val="20"/>
         </w:rPr>
         <w:t>MySQLi</w:t>
       </w:r>
@@ -684,8 +2403,8 @@
         <w:rPr>
           <w:b/>
           <w:bCs/>
-          <w:sz w:val="24"/>
-          <w:szCs w:val="24"/>
+          <w:sz w:val="20"/>
+          <w:szCs w:val="20"/>
         </w:rPr>
         <w:t>) :</w:t>
       </w:r>
@@ -810,42 +2529,14 @@
     </w:p>
     <w:p>
       <w:pPr>
-        <w:rPr>
-          <w:b/>
-          <w:bCs/>
-          <w:sz w:val="28"/>
-          <w:szCs w:val="28"/>
-        </w:rPr>
-      </w:pPr>
-      <w:r>
-        <w:rPr>
-          <w:b/>
-          <w:bCs/>
-          <w:sz w:val="28"/>
-          <w:szCs w:val="28"/>
-        </w:rPr>
-        <w:br w:type="page"/>
-      </w:r>
-    </w:p>
-    <w:p>
-      <w:pPr>
-        <w:rPr>
-          <w:b/>
-          <w:bCs/>
-          <w:sz w:val="28"/>
-          <w:szCs w:val="28"/>
-        </w:rPr>
-      </w:pPr>
-      <w:r>
-        <w:rPr>
-          <w:b/>
-          <w:bCs/>
-          <w:sz w:val="28"/>
-          <w:szCs w:val="28"/>
-        </w:rPr>
+        <w:pStyle w:val="Heading3"/>
+      </w:pPr>
+      <w:bookmarkStart w:id="5" w:name="_Toc199702533"/>
+      <w:r>
         <w:lastRenderedPageBreak/>
         <w:t>Interfaces Clés</w:t>
       </w:r>
+      <w:bookmarkEnd w:id="5"/>
     </w:p>
     <w:p>
       <w:pPr>
@@ -958,23 +2649,18 @@
     </w:p>
     <w:p>
       <w:pPr>
-        <w:rPr>
-          <w:b/>
-          <w:bCs/>
-          <w:sz w:val="20"/>
-          <w:szCs w:val="20"/>
-        </w:rPr>
-      </w:pPr>
-      <w:r>
-        <w:rPr>
-          <w:b/>
-          <w:bCs/>
-          <w:sz w:val="40"/>
-          <w:szCs w:val="40"/>
-        </w:rPr>
+        <w:pStyle w:val="Heading2"/>
+        <w:rPr>
+          <w:sz w:val="20"/>
+          <w:szCs w:val="20"/>
+        </w:rPr>
+      </w:pPr>
+      <w:bookmarkStart w:id="6" w:name="_Toc199702534"/>
+      <w:r>
         <w:lastRenderedPageBreak/>
         <w:t>Partie 2 : Slide Puzzle</w:t>
       </w:r>
+      <w:bookmarkEnd w:id="6"/>
     </w:p>
     <w:p>
       <w:pPr>
@@ -993,22 +2679,13 @@
     </w:p>
     <w:p>
       <w:pPr>
-        <w:rPr>
-          <w:b/>
-          <w:bCs/>
-          <w:sz w:val="28"/>
-          <w:szCs w:val="28"/>
-        </w:rPr>
-      </w:pPr>
-      <w:r>
-        <w:rPr>
-          <w:b/>
-          <w:bCs/>
-          <w:sz w:val="28"/>
-          <w:szCs w:val="28"/>
-        </w:rPr>
+        <w:pStyle w:val="Heading3"/>
+      </w:pPr>
+      <w:bookmarkStart w:id="7" w:name="_Toc199702535"/>
+      <w:r>
         <w:t>Objectifs et Fonctionnalités</w:t>
       </w:r>
+      <w:bookmarkEnd w:id="7"/>
     </w:p>
     <w:p>
       <w:pPr>
@@ -1124,22 +2801,13 @@
     </w:p>
     <w:p>
       <w:pPr>
-        <w:rPr>
-          <w:b/>
-          <w:bCs/>
-          <w:sz w:val="28"/>
-          <w:szCs w:val="28"/>
-        </w:rPr>
-      </w:pPr>
-      <w:r>
-        <w:rPr>
-          <w:b/>
-          <w:bCs/>
-          <w:sz w:val="28"/>
-          <w:szCs w:val="28"/>
-        </w:rPr>
+        <w:pStyle w:val="Heading3"/>
+      </w:pPr>
+      <w:bookmarkStart w:id="8" w:name="_Toc199702536"/>
+      <w:r>
         <w:t>Technologies Utilisées et Mise en Œuvre</w:t>
       </w:r>
+      <w:bookmarkEnd w:id="8"/>
     </w:p>
     <w:p>
       <w:pPr>
@@ -1148,16 +2816,18 @@
           <w:numId w:val="4"/>
         </w:numPr>
         <w:rPr>
-          <w:sz w:val="24"/>
-          <w:szCs w:val="24"/>
-        </w:rPr>
-      </w:pPr>
-      <w:r>
-        <w:rPr>
-          <w:b/>
-          <w:bCs/>
-          <w:sz w:val="24"/>
-          <w:szCs w:val="24"/>
+          <w:b/>
+          <w:bCs/>
+          <w:sz w:val="20"/>
+          <w:szCs w:val="20"/>
+        </w:rPr>
+      </w:pPr>
+      <w:r>
+        <w:rPr>
+          <w:b/>
+          <w:bCs/>
+          <w:sz w:val="20"/>
+          <w:szCs w:val="20"/>
         </w:rPr>
         <w:t>HTML (Puzzle.html) :</w:t>
       </w:r>
@@ -1274,16 +2944,18 @@
           <w:numId w:val="4"/>
         </w:numPr>
         <w:rPr>
-          <w:sz w:val="24"/>
-          <w:szCs w:val="24"/>
-        </w:rPr>
-      </w:pPr>
-      <w:r>
-        <w:rPr>
-          <w:b/>
-          <w:bCs/>
-          <w:sz w:val="24"/>
-          <w:szCs w:val="24"/>
+          <w:b/>
+          <w:bCs/>
+          <w:sz w:val="20"/>
+          <w:szCs w:val="20"/>
+        </w:rPr>
+      </w:pPr>
+      <w:r>
+        <w:rPr>
+          <w:b/>
+          <w:bCs/>
+          <w:sz w:val="20"/>
+          <w:szCs w:val="20"/>
         </w:rPr>
         <w:t>CSS (Puzzle.css) :</w:t>
       </w:r>
@@ -1391,42 +3063,24 @@
     </w:p>
     <w:p>
       <w:pPr>
-        <w:rPr>
-          <w:b/>
-          <w:bCs/>
-          <w:sz w:val="20"/>
-          <w:szCs w:val="20"/>
-        </w:rPr>
-      </w:pPr>
-      <w:r>
-        <w:rPr>
-          <w:b/>
-          <w:bCs/>
-          <w:sz w:val="20"/>
-          <w:szCs w:val="20"/>
-        </w:rPr>
-        <w:br w:type="page"/>
-      </w:r>
-    </w:p>
-    <w:p>
-      <w:pPr>
         <w:numPr>
           <w:ilvl w:val="0"/>
           <w:numId w:val="4"/>
         </w:numPr>
         <w:rPr>
-          <w:sz w:val="24"/>
-          <w:szCs w:val="24"/>
-        </w:rPr>
-      </w:pPr>
-      <w:r>
-        <w:rPr>
-          <w:b/>
-          <w:bCs/>
-          <w:sz w:val="24"/>
-          <w:szCs w:val="24"/>
-        </w:rPr>
-        <w:lastRenderedPageBreak/>
+          <w:b/>
+          <w:bCs/>
+          <w:sz w:val="20"/>
+          <w:szCs w:val="20"/>
+        </w:rPr>
+      </w:pPr>
+      <w:r>
+        <w:rPr>
+          <w:b/>
+          <w:bCs/>
+          <w:sz w:val="20"/>
+          <w:szCs w:val="20"/>
+        </w:rPr>
         <w:t>JavaScript (Intégré dans Puzzle.html) :</w:t>
       </w:r>
     </w:p>
@@ -1656,6 +3310,7 @@
           <w:sz w:val="20"/>
           <w:szCs w:val="20"/>
         </w:rPr>
+        <w:lastRenderedPageBreak/>
         <w:t xml:space="preserve">Le compteur de coups (c) est incrémenté, et la fonction </w:t>
       </w:r>
       <w:proofErr w:type="gramStart"/>
@@ -1746,22 +3401,13 @@
     </w:p>
     <w:p>
       <w:pPr>
-        <w:rPr>
-          <w:b/>
-          <w:bCs/>
-          <w:sz w:val="36"/>
-          <w:szCs w:val="36"/>
-        </w:rPr>
-      </w:pPr>
-      <w:r>
-        <w:rPr>
-          <w:b/>
-          <w:bCs/>
-          <w:sz w:val="36"/>
-          <w:szCs w:val="36"/>
-        </w:rPr>
+        <w:pStyle w:val="Heading3"/>
+      </w:pPr>
+      <w:bookmarkStart w:id="9" w:name="_Toc199702537"/>
+      <w:r>
         <w:t>Aperçu du Jeu</w:t>
       </w:r>
+      <w:bookmarkEnd w:id="9"/>
     </w:p>
     <w:p>
       <w:pPr>
@@ -1799,23 +3445,14 @@
     </w:p>
     <w:p>
       <w:pPr>
-        <w:rPr>
-          <w:b/>
-          <w:bCs/>
-          <w:sz w:val="36"/>
-          <w:szCs w:val="36"/>
-        </w:rPr>
-      </w:pPr>
-      <w:r>
-        <w:rPr>
-          <w:b/>
-          <w:bCs/>
-          <w:sz w:val="36"/>
-          <w:szCs w:val="36"/>
-        </w:rPr>
+        <w:pStyle w:val="Heading2"/>
+      </w:pPr>
+      <w:bookmarkStart w:id="10" w:name="_Toc199702538"/>
+      <w:r>
         <w:lastRenderedPageBreak/>
         <w:t>Partie 3 : Le Défi de Maître Yoda</w:t>
       </w:r>
+      <w:bookmarkEnd w:id="10"/>
     </w:p>
     <w:p>
       <w:pPr>
@@ -1834,22 +3471,13 @@
     </w:p>
     <w:p>
       <w:pPr>
-        <w:rPr>
-          <w:b/>
-          <w:bCs/>
-          <w:sz w:val="28"/>
-          <w:szCs w:val="28"/>
-        </w:rPr>
-      </w:pPr>
-      <w:r>
-        <w:rPr>
-          <w:b/>
-          <w:bCs/>
-          <w:sz w:val="28"/>
-          <w:szCs w:val="28"/>
-        </w:rPr>
+        <w:pStyle w:val="Heading3"/>
+      </w:pPr>
+      <w:bookmarkStart w:id="11" w:name="_Toc199702539"/>
+      <w:r>
         <w:t>Objectifs et Fonctionnalités</w:t>
       </w:r>
+      <w:bookmarkEnd w:id="11"/>
     </w:p>
     <w:p>
       <w:pPr>
@@ -1909,9 +3537,21 @@
     </w:p>
     <w:p>
       <w:pPr>
-        <w:rPr>
-          <w:b/>
-          <w:bCs/>
+        <w:pStyle w:val="Heading3"/>
+      </w:pPr>
+      <w:bookmarkStart w:id="12" w:name="_Toc199702540"/>
+      <w:r>
+        <w:t>Technologies Utilisées et Mise en Œuvre</w:t>
+      </w:r>
+      <w:bookmarkEnd w:id="12"/>
+    </w:p>
+    <w:p>
+      <w:pPr>
+        <w:numPr>
+          <w:ilvl w:val="0"/>
+          <w:numId w:val="5"/>
+        </w:numPr>
+        <w:rPr>
           <w:sz w:val="24"/>
           <w:szCs w:val="24"/>
         </w:rPr>
@@ -1920,29 +3560,8 @@
         <w:rPr>
           <w:b/>
           <w:bCs/>
-          <w:sz w:val="24"/>
-          <w:szCs w:val="24"/>
-        </w:rPr>
-        <w:t>Technologies Utilisées et Mise en Œuvre</w:t>
-      </w:r>
-    </w:p>
-    <w:p>
-      <w:pPr>
-        <w:numPr>
-          <w:ilvl w:val="0"/>
-          <w:numId w:val="6"/>
-        </w:numPr>
-        <w:rPr>
-          <w:sz w:val="24"/>
-          <w:szCs w:val="24"/>
-        </w:rPr>
-      </w:pPr>
-      <w:r>
-        <w:rPr>
-          <w:b/>
-          <w:bCs/>
-          <w:sz w:val="24"/>
-          <w:szCs w:val="24"/>
+          <w:sz w:val="20"/>
+          <w:szCs w:val="20"/>
         </w:rPr>
         <w:t>PHP (</w:t>
       </w:r>
@@ -1951,8 +3570,8 @@
         <w:rPr>
           <w:b/>
           <w:bCs/>
-          <w:sz w:val="24"/>
-          <w:szCs w:val="24"/>
+          <w:sz w:val="20"/>
+          <w:szCs w:val="20"/>
         </w:rPr>
         <w:t>tri.php</w:t>
       </w:r>
@@ -1961,8 +3580,8 @@
         <w:rPr>
           <w:b/>
           <w:bCs/>
-          <w:sz w:val="24"/>
-          <w:szCs w:val="24"/>
+          <w:sz w:val="20"/>
+          <w:szCs w:val="20"/>
         </w:rPr>
         <w:t>) :</w:t>
       </w:r>
@@ -2151,19 +3770,21 @@
       <w:pPr>
         <w:numPr>
           <w:ilvl w:val="0"/>
-          <w:numId w:val="6"/>
+          <w:numId w:val="5"/>
         </w:numPr>
         <w:rPr>
-          <w:sz w:val="24"/>
-          <w:szCs w:val="24"/>
-        </w:rPr>
-      </w:pPr>
-      <w:r>
-        <w:rPr>
-          <w:b/>
-          <w:bCs/>
-          <w:sz w:val="24"/>
-          <w:szCs w:val="24"/>
+          <w:b/>
+          <w:bCs/>
+          <w:sz w:val="20"/>
+          <w:szCs w:val="20"/>
+        </w:rPr>
+      </w:pPr>
+      <w:r>
+        <w:rPr>
+          <w:b/>
+          <w:bCs/>
+          <w:sz w:val="20"/>
+          <w:szCs w:val="20"/>
         </w:rPr>
         <w:t>HTML/CSS (tri.css) :</w:t>
       </w:r>
@@ -2224,22 +3845,13 @@
     </w:p>
     <w:p>
       <w:pPr>
-        <w:rPr>
-          <w:b/>
-          <w:bCs/>
-          <w:sz w:val="32"/>
-          <w:szCs w:val="32"/>
-        </w:rPr>
-      </w:pPr>
-      <w:r>
-        <w:rPr>
-          <w:b/>
-          <w:bCs/>
-          <w:sz w:val="32"/>
-          <w:szCs w:val="32"/>
-        </w:rPr>
+        <w:pStyle w:val="Heading3"/>
+      </w:pPr>
+      <w:bookmarkStart w:id="13" w:name="_Toc199702541"/>
+      <w:r>
         <w:t>Résultat</w:t>
       </w:r>
+      <w:bookmarkEnd w:id="13"/>
     </w:p>
     <w:p>
       <w:pPr>
@@ -2277,23 +3889,14 @@
     </w:p>
     <w:p>
       <w:pPr>
-        <w:rPr>
-          <w:b/>
-          <w:bCs/>
-          <w:sz w:val="36"/>
-          <w:szCs w:val="36"/>
-        </w:rPr>
-      </w:pPr>
-      <w:r>
-        <w:rPr>
-          <w:b/>
-          <w:bCs/>
-          <w:sz w:val="36"/>
-          <w:szCs w:val="36"/>
-        </w:rPr>
+        <w:pStyle w:val="Heading2"/>
+      </w:pPr>
+      <w:bookmarkStart w:id="14" w:name="_Toc199702542"/>
+      <w:r>
         <w:lastRenderedPageBreak/>
         <w:t>Partie 4 : TP JavaScript : Gestion d’Évènements et Interactions Utilisateur</w:t>
       </w:r>
+      <w:bookmarkEnd w:id="14"/>
     </w:p>
     <w:p>
       <w:pPr>
@@ -2312,22 +3915,13 @@
     </w:p>
     <w:p>
       <w:pPr>
-        <w:rPr>
-          <w:b/>
-          <w:bCs/>
-          <w:sz w:val="24"/>
-          <w:szCs w:val="24"/>
-        </w:rPr>
-      </w:pPr>
-      <w:r>
-        <w:rPr>
-          <w:b/>
-          <w:bCs/>
-          <w:sz w:val="24"/>
-          <w:szCs w:val="24"/>
-        </w:rPr>
+        <w:pStyle w:val="Heading3"/>
+      </w:pPr>
+      <w:bookmarkStart w:id="15" w:name="_Toc199702543"/>
+      <w:r>
         <w:t>Objectifs et Fonctionnalités</w:t>
       </w:r>
+      <w:bookmarkEnd w:id="15"/>
     </w:p>
     <w:p>
       <w:pPr>
@@ -2599,16 +4193,18 @@
           <w:numId w:val="7"/>
         </w:numPr>
         <w:rPr>
-          <w:sz w:val="24"/>
-          <w:szCs w:val="24"/>
-        </w:rPr>
-      </w:pPr>
-      <w:r>
-        <w:rPr>
-          <w:b/>
-          <w:bCs/>
-          <w:sz w:val="24"/>
-          <w:szCs w:val="24"/>
+          <w:b/>
+          <w:bCs/>
+          <w:sz w:val="20"/>
+          <w:szCs w:val="20"/>
+        </w:rPr>
+      </w:pPr>
+      <w:r>
+        <w:rPr>
+          <w:b/>
+          <w:bCs/>
+          <w:sz w:val="20"/>
+          <w:szCs w:val="20"/>
         </w:rPr>
         <w:t>Applications Interactives :</w:t>
       </w:r>
@@ -2775,42 +4371,35 @@
     </w:p>
     <w:p>
       <w:pPr>
-        <w:rPr>
-          <w:b/>
-          <w:bCs/>
-          <w:sz w:val="24"/>
-          <w:szCs w:val="24"/>
-        </w:rPr>
-      </w:pPr>
-      <w:r>
-        <w:rPr>
-          <w:b/>
-          <w:bCs/>
-          <w:sz w:val="24"/>
-          <w:szCs w:val="24"/>
-        </w:rPr>
+        <w:pStyle w:val="Heading3"/>
+      </w:pPr>
+      <w:bookmarkStart w:id="16" w:name="_Toc199702544"/>
+      <w:r>
         <w:t>Technologies Utilisées et Mise en Œuvre</w:t>
       </w:r>
+      <w:bookmarkEnd w:id="16"/>
     </w:p>
     <w:p>
       <w:pPr>
         <w:numPr>
           <w:ilvl w:val="0"/>
-          <w:numId w:val="8"/>
+          <w:numId w:val="7"/>
         </w:numPr>
         <w:rPr>
-          <w:sz w:val="24"/>
-          <w:szCs w:val="24"/>
-        </w:rPr>
-      </w:pPr>
-      <w:r>
-        <w:rPr>
-          <w:b/>
-          <w:bCs/>
-          <w:sz w:val="24"/>
-          <w:szCs w:val="24"/>
-        </w:rPr>
-        <w:t>HTML (TPLeo.html, TPSelim.html) :</w:t>
+          <w:b/>
+          <w:bCs/>
+          <w:sz w:val="20"/>
+          <w:szCs w:val="20"/>
+        </w:rPr>
+      </w:pPr>
+      <w:r>
+        <w:rPr>
+          <w:b/>
+          <w:bCs/>
+          <w:sz w:val="20"/>
+          <w:szCs w:val="20"/>
+        </w:rPr>
+        <w:t>HTML :</w:t>
       </w:r>
     </w:p>
     <w:p>
@@ -2853,44 +4442,46 @@
     </w:p>
     <w:p>
       <w:pPr>
-        <w:rPr>
-          <w:b/>
-          <w:bCs/>
-          <w:sz w:val="20"/>
-          <w:szCs w:val="20"/>
-        </w:rPr>
-      </w:pPr>
-      <w:r>
-        <w:rPr>
-          <w:b/>
-          <w:bCs/>
-          <w:sz w:val="20"/>
-          <w:szCs w:val="20"/>
-        </w:rPr>
-        <w:br w:type="page"/>
-      </w:r>
-    </w:p>
-    <w:p>
-      <w:pPr>
         <w:numPr>
           <w:ilvl w:val="0"/>
-          <w:numId w:val="8"/>
+          <w:numId w:val="7"/>
         </w:numPr>
         <w:rPr>
-          <w:sz w:val="28"/>
-          <w:szCs w:val="28"/>
-        </w:rPr>
-      </w:pPr>
-      <w:r>
-        <w:rPr>
-          <w:b/>
-          <w:bCs/>
-          <w:sz w:val="28"/>
-          <w:szCs w:val="28"/>
-        </w:rPr>
-        <w:lastRenderedPageBreak/>
-        <w:t>CSS (TP_Leo.css, TP_Selim.css) :</w:t>
-      </w:r>
+          <w:b/>
+          <w:bCs/>
+          <w:sz w:val="20"/>
+          <w:szCs w:val="20"/>
+        </w:rPr>
+      </w:pPr>
+      <w:proofErr w:type="gramStart"/>
+      <w:r>
+        <w:rPr>
+          <w:b/>
+          <w:bCs/>
+          <w:sz w:val="20"/>
+          <w:szCs w:val="20"/>
+        </w:rPr>
+        <w:t>CSS</w:t>
+      </w:r>
+      <w:r>
+        <w:rPr>
+          <w:b/>
+          <w:bCs/>
+          <w:sz w:val="20"/>
+          <w:szCs w:val="20"/>
+        </w:rPr>
+        <w:t xml:space="preserve"> </w:t>
+      </w:r>
+      <w:r>
+        <w:rPr>
+          <w:b/>
+          <w:bCs/>
+          <w:sz w:val="20"/>
+          <w:szCs w:val="20"/>
+        </w:rPr>
+        <w:t>:</w:t>
+      </w:r>
+      <w:proofErr w:type="gramEnd"/>
     </w:p>
     <w:p>
       <w:pPr>
@@ -3031,45 +4622,75 @@
         </w:rPr>
         <w:t>-erreur sont utilisées pour indiquer visuellement les erreurs de validation.</w:t>
       </w:r>
+      <w:r>
+        <w:rPr>
+          <w:sz w:val="20"/>
+          <w:szCs w:val="20"/>
+        </w:rPr>
+        <w:br/>
+      </w:r>
     </w:p>
     <w:p>
       <w:pPr>
         <w:numPr>
           <w:ilvl w:val="0"/>
-          <w:numId w:val="8"/>
+          <w:numId w:val="7"/>
         </w:numPr>
         <w:rPr>
-          <w:sz w:val="28"/>
-          <w:szCs w:val="28"/>
-        </w:rPr>
-      </w:pPr>
-      <w:r>
-        <w:rPr>
-          <w:b/>
-          <w:bCs/>
-          <w:sz w:val="28"/>
-          <w:szCs w:val="28"/>
-        </w:rPr>
-        <w:t>JavaScript (JSLeo.js, JSSelim.js) :</w:t>
+          <w:b/>
+          <w:bCs/>
+          <w:sz w:val="20"/>
+          <w:szCs w:val="20"/>
+        </w:rPr>
+      </w:pPr>
+      <w:r>
+        <w:rPr>
+          <w:b/>
+          <w:bCs/>
+          <w:sz w:val="20"/>
+          <w:szCs w:val="20"/>
+        </w:rPr>
+        <w:lastRenderedPageBreak/>
+        <w:t>JavaScript</w:t>
+      </w:r>
+      <w:r>
+        <w:rPr>
+          <w:b/>
+          <w:bCs/>
+          <w:sz w:val="20"/>
+          <w:szCs w:val="20"/>
+        </w:rPr>
+        <w:t xml:space="preserve"> </w:t>
+      </w:r>
+      <w:r>
+        <w:rPr>
+          <w:b/>
+          <w:bCs/>
+          <w:sz w:val="20"/>
+          <w:szCs w:val="20"/>
+        </w:rPr>
+        <w:t>:</w:t>
       </w:r>
     </w:p>
     <w:p>
       <w:pPr>
         <w:numPr>
           <w:ilvl w:val="1"/>
-          <w:numId w:val="8"/>
+          <w:numId w:val="7"/>
         </w:numPr>
         <w:rPr>
-          <w:sz w:val="24"/>
-          <w:szCs w:val="24"/>
-        </w:rPr>
-      </w:pPr>
-      <w:r>
-        <w:rPr>
-          <w:b/>
-          <w:bCs/>
-          <w:sz w:val="24"/>
-          <w:szCs w:val="24"/>
+          <w:b/>
+          <w:bCs/>
+          <w:sz w:val="20"/>
+          <w:szCs w:val="20"/>
+        </w:rPr>
+      </w:pPr>
+      <w:r>
+        <w:rPr>
+          <w:b/>
+          <w:bCs/>
+          <w:sz w:val="20"/>
+          <w:szCs w:val="20"/>
         </w:rPr>
         <w:t>Gestion des Événements :</w:t>
       </w:r>
@@ -3297,19 +4918,21 @@
       <w:pPr>
         <w:numPr>
           <w:ilvl w:val="1"/>
-          <w:numId w:val="8"/>
+          <w:numId w:val="7"/>
         </w:numPr>
         <w:rPr>
-          <w:sz w:val="24"/>
-          <w:szCs w:val="24"/>
-        </w:rPr>
-      </w:pPr>
-      <w:r>
-        <w:rPr>
-          <w:b/>
-          <w:bCs/>
-          <w:sz w:val="24"/>
-          <w:szCs w:val="24"/>
+          <w:b/>
+          <w:bCs/>
+          <w:sz w:val="20"/>
+          <w:szCs w:val="20"/>
+        </w:rPr>
+      </w:pPr>
+      <w:r>
+        <w:rPr>
+          <w:b/>
+          <w:bCs/>
+          <w:sz w:val="20"/>
+          <w:szCs w:val="20"/>
         </w:rPr>
         <w:t>Applications Interactives (JSSelim.js) :</w:t>
       </w:r>
@@ -3946,42 +5569,13 @@
     </w:p>
     <w:p>
       <w:pPr>
-        <w:rPr>
-          <w:b/>
-          <w:bCs/>
-          <w:sz w:val="20"/>
-          <w:szCs w:val="20"/>
-        </w:rPr>
-      </w:pPr>
-      <w:r>
-        <w:rPr>
-          <w:b/>
-          <w:bCs/>
-          <w:sz w:val="20"/>
-          <w:szCs w:val="20"/>
-        </w:rPr>
-        <w:br w:type="page"/>
-      </w:r>
-    </w:p>
-    <w:p>
-      <w:pPr>
-        <w:rPr>
-          <w:b/>
-          <w:bCs/>
-          <w:sz w:val="36"/>
-          <w:szCs w:val="36"/>
-        </w:rPr>
-      </w:pPr>
-      <w:r>
-        <w:rPr>
-          <w:b/>
-          <w:bCs/>
-          <w:sz w:val="36"/>
-          <w:szCs w:val="36"/>
-        </w:rPr>
-        <w:lastRenderedPageBreak/>
+        <w:pStyle w:val="Heading3"/>
+      </w:pPr>
+      <w:bookmarkStart w:id="17" w:name="_Toc199702545"/>
+      <w:r>
         <w:t>Exemples d'Interfaces</w:t>
       </w:r>
+      <w:bookmarkEnd w:id="17"/>
     </w:p>
     <w:p>
       <w:pPr>
@@ -4048,27 +5642,34 @@
           <w:sz w:val="20"/>
           <w:szCs w:val="20"/>
         </w:rPr>
-        <w:t xml:space="preserve">La liste de tâches et le sélecteur de thème montrent des interactions plus avancées et la persistance des données. </w:t>
-      </w:r>
-    </w:p>
-    <w:p>
-      <w:pPr>
-        <w:rPr>
-          <w:b/>
-          <w:bCs/>
-          <w:sz w:val="24"/>
-          <w:szCs w:val="24"/>
-        </w:rPr>
-      </w:pPr>
-      <w:r>
-        <w:rPr>
-          <w:b/>
-          <w:bCs/>
-          <w:sz w:val="24"/>
-          <w:szCs w:val="24"/>
-        </w:rPr>
+        <w:t>La liste de tâches et le sélecteur de thème montrent des interactions plus avancées et la persistance des données.</w:t>
+      </w:r>
+    </w:p>
+    <w:p>
+      <w:pPr>
+        <w:rPr>
+          <w:sz w:val="20"/>
+          <w:szCs w:val="20"/>
+        </w:rPr>
+      </w:pPr>
+      <w:r>
+        <w:rPr>
+          <w:sz w:val="20"/>
+          <w:szCs w:val="20"/>
+        </w:rPr>
+        <w:br w:type="page"/>
+      </w:r>
+    </w:p>
+    <w:p>
+      <w:pPr>
+        <w:pStyle w:val="Heading2"/>
+      </w:pPr>
+      <w:bookmarkStart w:id="18" w:name="_Toc199702546"/>
+      <w:r>
+        <w:lastRenderedPageBreak/>
         <w:t>Conclusion</w:t>
       </w:r>
+      <w:bookmarkEnd w:id="18"/>
     </w:p>
     <w:p>
       <w:pPr>
@@ -4115,22 +5716,189 @@
         <w:t>Nous sommes fiers des réalisations de ces mini-projets, qui démontrent notre capacité à concevoir et à implémenter des applications web fonctionnelles et interactives, répondant aux exigences du cahier des charges.</w:t>
       </w:r>
     </w:p>
-    <w:p>
-      <w:pPr>
-        <w:rPr>
-          <w:sz w:val="20"/>
-          <w:szCs w:val="20"/>
-        </w:rPr>
-      </w:pPr>
-    </w:p>
     <w:sectPr>
+      <w:footerReference w:type="even" r:id="rId7"/>
+      <w:footerReference w:type="default" r:id="rId8"/>
       <w:pgSz w:w="11906" w:h="16838"/>
       <w:pgMar w:top="1417" w:right="1417" w:bottom="1417" w:left="1417" w:header="708" w:footer="708" w:gutter="0"/>
+      <w:pgNumType w:start="0"/>
       <w:cols w:space="708"/>
+      <w:titlePg/>
       <w:docGrid w:linePitch="360"/>
     </w:sectPr>
   </w:body>
 </w:document>
+</file>
+
+<file path=word/endnotes.xml><?xml version="1.0" encoding="utf-8"?>
+<w:endnotes xmlns:wpc="http://schemas.microsoft.com/office/word/2010/wordprocessingCanvas" xmlns:cx="http://schemas.microsoft.com/office/drawing/2014/chartex" xmlns:cx1="http://schemas.microsoft.com/office/drawing/2015/9/8/chartex" xmlns:cx2="http://schemas.microsoft.com/office/drawing/2015/10/21/chartex" xmlns:cx3="http://schemas.microsoft.com/office/drawing/2016/5/9/chartex" xmlns:cx4="http://schemas.microsoft.com/office/drawing/2016/5/10/chartex" xmlns:cx5="http://schemas.microsoft.com/office/drawing/2016/5/11/chartex" xmlns:cx6="http://schemas.microsoft.com/office/drawing/2016/5/12/chartex" xmlns:cx7="http://schemas.microsoft.com/office/drawing/2016/5/13/chartex" xmlns:cx8="http://schemas.microsoft.com/office/drawing/2016/5/14/chartex" xmlns:mc="http://schemas.openxmlformats.org/markup-compatibility/2006" xmlns:aink="http://schemas.microsoft.com/office/drawing/2016/ink" xmlns:am3d="http://schemas.microsoft.com/office/drawing/2017/model3d" xmlns:o="urn:schemas-microsoft-com:office:office" xmlns:oel="http://schemas.microsoft.com/office/2019/extlst" xmlns:r="http://schemas.openxmlformats.org/officeDocument/2006/relationships" xmlns:m="http://schemas.openxmlformats.org/officeDocument/2006/math" xmlns:v="urn:schemas-microsoft-com:vml" xmlns:wp14="http://schemas.microsoft.com/office/word/2010/wordprocessingDrawing" xmlns:wp="http://schemas.openxmlformats.org/drawingml/2006/wordprocessingDrawing" xmlns:w10="urn:schemas-microsoft-com:office:word" xmlns:w="http://schemas.openxmlformats.org/wordprocessingml/2006/main" xmlns:w14="http://schemas.microsoft.com/office/word/2010/wordml" xmlns:w15="http://schemas.microsoft.com/office/word/2012/wordml" xmlns:w16cex="http://schemas.microsoft.com/office/word/2018/wordml/cex" xmlns:w16cid="http://schemas.microsoft.com/office/word/2016/wordml/cid" xmlns:w16="http://schemas.microsoft.com/office/word/2018/wordml" xmlns:w16du="http://schemas.microsoft.com/office/word/2023/wordml/word16du" xmlns:w16sdtdh="http://schemas.microsoft.com/office/word/2020/wordml/sdtdatahash" xmlns:w16sdtfl="http://schemas.microsoft.com/office/word/2024/wordml/sdtformatlock" xmlns:w16se="http://schemas.microsoft.com/office/word/2015/wordml/symex" xmlns:wpg="http://schemas.microsoft.com/office/word/2010/wordprocessingGroup" xmlns:wpi="http://schemas.microsoft.com/office/word/2010/wordprocessingInk" xmlns:wne="http://schemas.microsoft.com/office/word/2006/wordml" xmlns:wps="http://schemas.microsoft.com/office/word/2010/wordprocessingShape" mc:Ignorable="w14 w15 w16se w16cid w16 w16cex w16sdtdh w16sdtfl w16du wp14">
+  <w:endnote w:type="separator" w:id="-1">
+    <w:p>
+      <w:pPr>
+        <w:spacing w:after="0" w:line="240" w:lineRule="auto"/>
+      </w:pPr>
+      <w:r>
+        <w:separator/>
+      </w:r>
+    </w:p>
+  </w:endnote>
+  <w:endnote w:type="continuationSeparator" w:id="0">
+    <w:p>
+      <w:pPr>
+        <w:spacing w:after="0" w:line="240" w:lineRule="auto"/>
+      </w:pPr>
+      <w:r>
+        <w:continuationSeparator/>
+      </w:r>
+    </w:p>
+  </w:endnote>
+</w:endnotes>
+</file>
+
+<file path=word/footer1.xml><?xml version="1.0" encoding="utf-8"?>
+<w:ftr xmlns:wpc="http://schemas.microsoft.com/office/word/2010/wordprocessingCanvas" xmlns:cx="http://schemas.microsoft.com/office/drawing/2014/chartex" xmlns:cx1="http://schemas.microsoft.com/office/drawing/2015/9/8/chartex" xmlns:cx2="http://schemas.microsoft.com/office/drawing/2015/10/21/chartex" xmlns:cx3="http://schemas.microsoft.com/office/drawing/2016/5/9/chartex" xmlns:cx4="http://schemas.microsoft.com/office/drawing/2016/5/10/chartex" xmlns:cx5="http://schemas.microsoft.com/office/drawing/2016/5/11/chartex" xmlns:cx6="http://schemas.microsoft.com/office/drawing/2016/5/12/chartex" xmlns:cx7="http://schemas.microsoft.com/office/drawing/2016/5/13/chartex" xmlns:cx8="http://schemas.microsoft.com/office/drawing/2016/5/14/chartex" xmlns:mc="http://schemas.openxmlformats.org/markup-compatibility/2006" xmlns:aink="http://schemas.microsoft.com/office/drawing/2016/ink" xmlns:am3d="http://schemas.microsoft.com/office/drawing/2017/model3d" xmlns:o="urn:schemas-microsoft-com:office:office" xmlns:oel="http://schemas.microsoft.com/office/2019/extlst" xmlns:r="http://schemas.openxmlformats.org/officeDocument/2006/relationships" xmlns:m="http://schemas.openxmlformats.org/officeDocument/2006/math" xmlns:v="urn:schemas-microsoft-com:vml" xmlns:wp14="http://schemas.microsoft.com/office/word/2010/wordprocessingDrawing" xmlns:wp="http://schemas.openxmlformats.org/drawingml/2006/wordprocessingDrawing" xmlns:w10="urn:schemas-microsoft-com:office:word" xmlns:w="http://schemas.openxmlformats.org/wordprocessingml/2006/main" xmlns:w14="http://schemas.microsoft.com/office/word/2010/wordml" xmlns:w15="http://schemas.microsoft.com/office/word/2012/wordml" xmlns:w16cex="http://schemas.microsoft.com/office/word/2018/wordml/cex" xmlns:w16cid="http://schemas.microsoft.com/office/word/2016/wordml/cid" xmlns:w16="http://schemas.microsoft.com/office/word/2018/wordml" xmlns:w16du="http://schemas.microsoft.com/office/word/2023/wordml/word16du" xmlns:w16sdtdh="http://schemas.microsoft.com/office/word/2020/wordml/sdtdatahash" xmlns:w16sdtfl="http://schemas.microsoft.com/office/word/2024/wordml/sdtformatlock" xmlns:w16se="http://schemas.microsoft.com/office/word/2015/wordml/symex" xmlns:wpg="http://schemas.microsoft.com/office/word/2010/wordprocessingGroup" xmlns:wpi="http://schemas.microsoft.com/office/word/2010/wordprocessingInk" xmlns:wne="http://schemas.microsoft.com/office/word/2006/wordml" xmlns:wps="http://schemas.microsoft.com/office/word/2010/wordprocessingShape" mc:Ignorable="w14 w15 w16se w16cid w16 w16cex w16sdtdh w16sdtfl w16du wp14">
+  <w:sdt>
+    <w:sdtPr>
+      <w:rPr>
+        <w:rStyle w:val="PageNumber"/>
+      </w:rPr>
+      <w:id w:val="-1869054788"/>
+      <w:docPartObj>
+        <w:docPartGallery w:val="Page Numbers (Bottom of Page)"/>
+        <w:docPartUnique/>
+      </w:docPartObj>
+    </w:sdtPr>
+    <w:sdtContent>
+      <w:p>
+        <w:pPr>
+          <w:pStyle w:val="Footer"/>
+          <w:framePr w:wrap="none" w:vAnchor="text" w:hAnchor="margin" w:xAlign="center" w:y="1"/>
+          <w:rPr>
+            <w:rStyle w:val="PageNumber"/>
+          </w:rPr>
+        </w:pPr>
+        <w:r>
+          <w:rPr>
+            <w:rStyle w:val="PageNumber"/>
+          </w:rPr>
+          <w:fldChar w:fldCharType="begin"/>
+        </w:r>
+        <w:r>
+          <w:rPr>
+            <w:rStyle w:val="PageNumber"/>
+          </w:rPr>
+          <w:instrText xml:space="preserve"> PAGE </w:instrText>
+        </w:r>
+        <w:r>
+          <w:rPr>
+            <w:rStyle w:val="PageNumber"/>
+          </w:rPr>
+          <w:fldChar w:fldCharType="separate"/>
+        </w:r>
+        <w:r>
+          <w:rPr>
+            <w:rStyle w:val="PageNumber"/>
+          </w:rPr>
+          <w:fldChar w:fldCharType="end"/>
+        </w:r>
+      </w:p>
+    </w:sdtContent>
+  </w:sdt>
+  <w:p>
+    <w:pPr>
+      <w:pStyle w:val="Footer"/>
+    </w:pPr>
+  </w:p>
+</w:ftr>
+</file>
+
+<file path=word/footer2.xml><?xml version="1.0" encoding="utf-8"?>
+<w:ftr xmlns:wpc="http://schemas.microsoft.com/office/word/2010/wordprocessingCanvas" xmlns:cx="http://schemas.microsoft.com/office/drawing/2014/chartex" xmlns:cx1="http://schemas.microsoft.com/office/drawing/2015/9/8/chartex" xmlns:cx2="http://schemas.microsoft.com/office/drawing/2015/10/21/chartex" xmlns:cx3="http://schemas.microsoft.com/office/drawing/2016/5/9/chartex" xmlns:cx4="http://schemas.microsoft.com/office/drawing/2016/5/10/chartex" xmlns:cx5="http://schemas.microsoft.com/office/drawing/2016/5/11/chartex" xmlns:cx6="http://schemas.microsoft.com/office/drawing/2016/5/12/chartex" xmlns:cx7="http://schemas.microsoft.com/office/drawing/2016/5/13/chartex" xmlns:cx8="http://schemas.microsoft.com/office/drawing/2016/5/14/chartex" xmlns:mc="http://schemas.openxmlformats.org/markup-compatibility/2006" xmlns:aink="http://schemas.microsoft.com/office/drawing/2016/ink" xmlns:am3d="http://schemas.microsoft.com/office/drawing/2017/model3d" xmlns:o="urn:schemas-microsoft-com:office:office" xmlns:oel="http://schemas.microsoft.com/office/2019/extlst" xmlns:r="http://schemas.openxmlformats.org/officeDocument/2006/relationships" xmlns:m="http://schemas.openxmlformats.org/officeDocument/2006/math" xmlns:v="urn:schemas-microsoft-com:vml" xmlns:wp14="http://schemas.microsoft.com/office/word/2010/wordprocessingDrawing" xmlns:wp="http://schemas.openxmlformats.org/drawingml/2006/wordprocessingDrawing" xmlns:w10="urn:schemas-microsoft-com:office:word" xmlns:w="http://schemas.openxmlformats.org/wordprocessingml/2006/main" xmlns:w14="http://schemas.microsoft.com/office/word/2010/wordml" xmlns:w15="http://schemas.microsoft.com/office/word/2012/wordml" xmlns:w16cex="http://schemas.microsoft.com/office/word/2018/wordml/cex" xmlns:w16cid="http://schemas.microsoft.com/office/word/2016/wordml/cid" xmlns:w16="http://schemas.microsoft.com/office/word/2018/wordml" xmlns:w16du="http://schemas.microsoft.com/office/word/2023/wordml/word16du" xmlns:w16sdtdh="http://schemas.microsoft.com/office/word/2020/wordml/sdtdatahash" xmlns:w16sdtfl="http://schemas.microsoft.com/office/word/2024/wordml/sdtformatlock" xmlns:w16se="http://schemas.microsoft.com/office/word/2015/wordml/symex" xmlns:wpg="http://schemas.microsoft.com/office/word/2010/wordprocessingGroup" xmlns:wpi="http://schemas.microsoft.com/office/word/2010/wordprocessingInk" xmlns:wne="http://schemas.microsoft.com/office/word/2006/wordml" xmlns:wps="http://schemas.microsoft.com/office/word/2010/wordprocessingShape" mc:Ignorable="w14 w15 w16se w16cid w16 w16cex w16sdtdh w16sdtfl w16du wp14">
+  <w:sdt>
+    <w:sdtPr>
+      <w:rPr>
+        <w:rStyle w:val="PageNumber"/>
+      </w:rPr>
+      <w:id w:val="271455067"/>
+      <w:docPartObj>
+        <w:docPartGallery w:val="Page Numbers (Bottom of Page)"/>
+        <w:docPartUnique/>
+      </w:docPartObj>
+    </w:sdtPr>
+    <w:sdtContent>
+      <w:p>
+        <w:pPr>
+          <w:pStyle w:val="Footer"/>
+          <w:framePr w:wrap="none" w:vAnchor="text" w:hAnchor="margin" w:xAlign="center" w:y="1"/>
+          <w:rPr>
+            <w:rStyle w:val="PageNumber"/>
+          </w:rPr>
+        </w:pPr>
+        <w:r>
+          <w:rPr>
+            <w:rStyle w:val="PageNumber"/>
+          </w:rPr>
+          <w:fldChar w:fldCharType="begin"/>
+        </w:r>
+        <w:r>
+          <w:rPr>
+            <w:rStyle w:val="PageNumber"/>
+          </w:rPr>
+          <w:instrText xml:space="preserve"> PAGE </w:instrText>
+        </w:r>
+        <w:r>
+          <w:rPr>
+            <w:rStyle w:val="PageNumber"/>
+          </w:rPr>
+          <w:fldChar w:fldCharType="separate"/>
+        </w:r>
+        <w:r>
+          <w:rPr>
+            <w:rStyle w:val="PageNumber"/>
+            <w:noProof/>
+          </w:rPr>
+          <w:t>1</w:t>
+        </w:r>
+        <w:r>
+          <w:rPr>
+            <w:rStyle w:val="PageNumber"/>
+          </w:rPr>
+          <w:fldChar w:fldCharType="end"/>
+        </w:r>
+      </w:p>
+    </w:sdtContent>
+  </w:sdt>
+  <w:p>
+    <w:pPr>
+      <w:pStyle w:val="Footer"/>
+    </w:pPr>
+  </w:p>
+</w:ftr>
+</file>
+
+<file path=word/footnotes.xml><?xml version="1.0" encoding="utf-8"?>
+<w:footnotes xmlns:wpc="http://schemas.microsoft.com/office/word/2010/wordprocessingCanvas" xmlns:cx="http://schemas.microsoft.com/office/drawing/2014/chartex" xmlns:cx1="http://schemas.microsoft.com/office/drawing/2015/9/8/chartex" xmlns:cx2="http://schemas.microsoft.com/office/drawing/2015/10/21/chartex" xmlns:cx3="http://schemas.microsoft.com/office/drawing/2016/5/9/chartex" xmlns:cx4="http://schemas.microsoft.com/office/drawing/2016/5/10/chartex" xmlns:cx5="http://schemas.microsoft.com/office/drawing/2016/5/11/chartex" xmlns:cx6="http://schemas.microsoft.com/office/drawing/2016/5/12/chartex" xmlns:cx7="http://schemas.microsoft.com/office/drawing/2016/5/13/chartex" xmlns:cx8="http://schemas.microsoft.com/office/drawing/2016/5/14/chartex" xmlns:mc="http://schemas.openxmlformats.org/markup-compatibility/2006" xmlns:aink="http://schemas.microsoft.com/office/drawing/2016/ink" xmlns:am3d="http://schemas.microsoft.com/office/drawing/2017/model3d" xmlns:o="urn:schemas-microsoft-com:office:office" xmlns:oel="http://schemas.microsoft.com/office/2019/extlst" xmlns:r="http://schemas.openxmlformats.org/officeDocument/2006/relationships" xmlns:m="http://schemas.openxmlformats.org/officeDocument/2006/math" xmlns:v="urn:schemas-microsoft-com:vml" xmlns:wp14="http://schemas.microsoft.com/office/word/2010/wordprocessingDrawing" xmlns:wp="http://schemas.openxmlformats.org/drawingml/2006/wordprocessingDrawing" xmlns:w10="urn:schemas-microsoft-com:office:word" xmlns:w="http://schemas.openxmlformats.org/wordprocessingml/2006/main" xmlns:w14="http://schemas.microsoft.com/office/word/2010/wordml" xmlns:w15="http://schemas.microsoft.com/office/word/2012/wordml" xmlns:w16cex="http://schemas.microsoft.com/office/word/2018/wordml/cex" xmlns:w16cid="http://schemas.microsoft.com/office/word/2016/wordml/cid" xmlns:w16="http://schemas.microsoft.com/office/word/2018/wordml" xmlns:w16du="http://schemas.microsoft.com/office/word/2023/wordml/word16du" xmlns:w16sdtdh="http://schemas.microsoft.com/office/word/2020/wordml/sdtdatahash" xmlns:w16sdtfl="http://schemas.microsoft.com/office/word/2024/wordml/sdtformatlock" xmlns:w16se="http://schemas.microsoft.com/office/word/2015/wordml/symex" xmlns:wpg="http://schemas.microsoft.com/office/word/2010/wordprocessingGroup" xmlns:wpi="http://schemas.microsoft.com/office/word/2010/wordprocessingInk" xmlns:wne="http://schemas.microsoft.com/office/word/2006/wordml" xmlns:wps="http://schemas.microsoft.com/office/word/2010/wordprocessingShape" mc:Ignorable="w14 w15 w16se w16cid w16 w16cex w16sdtdh w16sdtfl w16du wp14">
+  <w:footnote w:type="separator" w:id="-1">
+    <w:p>
+      <w:pPr>
+        <w:spacing w:after="0" w:line="240" w:lineRule="auto"/>
+      </w:pPr>
+      <w:r>
+        <w:separator/>
+      </w:r>
+    </w:p>
+  </w:footnote>
+  <w:footnote w:type="continuationSeparator" w:id="0">
+    <w:p>
+      <w:pPr>
+        <w:spacing w:after="0" w:line="240" w:lineRule="auto"/>
+      </w:pPr>
+      <w:r>
+        <w:continuationSeparator/>
+      </w:r>
+    </w:p>
+  </w:footnote>
+</w:footnotes>
 </file>
 
 <file path=word/numbering.xml><?xml version="1.0" encoding="utf-8"?>
@@ -5755,11 +7523,11 @@
     <w:name w:val="Normal"/>
     <w:qFormat/>
   </w:style>
-  <w:style w:type="paragraph" w:styleId="Titre1">
+  <w:style w:type="paragraph" w:styleId="Heading1">
     <w:name w:val="heading 1"/>
     <w:basedOn w:val="Normal"/>
     <w:next w:val="Normal"/>
-    <w:link w:val="Titre1Car"/>
+    <w:link w:val="Heading1Char"/>
     <w:uiPriority w:val="9"/>
     <w:qFormat/>
     <w:rsid w:val="00CC657B"/>
@@ -5776,13 +7544,12 @@
       <w:szCs w:val="40"/>
     </w:rPr>
   </w:style>
-  <w:style w:type="paragraph" w:styleId="Titre2">
+  <w:style w:type="paragraph" w:styleId="Heading2">
     <w:name w:val="heading 2"/>
     <w:basedOn w:val="Normal"/>
     <w:next w:val="Normal"/>
-    <w:link w:val="Titre2Car"/>
+    <w:link w:val="Heading2Char"/>
     <w:uiPriority w:val="9"/>
-    <w:semiHidden/>
     <w:unhideWhenUsed/>
     <w:qFormat/>
     <w:rsid w:val="00CC657B"/>
@@ -5799,13 +7566,12 @@
       <w:szCs w:val="32"/>
     </w:rPr>
   </w:style>
-  <w:style w:type="paragraph" w:styleId="Titre3">
+  <w:style w:type="paragraph" w:styleId="Heading3">
     <w:name w:val="heading 3"/>
     <w:basedOn w:val="Normal"/>
     <w:next w:val="Normal"/>
-    <w:link w:val="Titre3Car"/>
+    <w:link w:val="Heading3Char"/>
     <w:uiPriority w:val="9"/>
-    <w:semiHidden/>
     <w:unhideWhenUsed/>
     <w:qFormat/>
     <w:rsid w:val="00CC657B"/>
@@ -5822,11 +7588,11 @@
       <w:szCs w:val="28"/>
     </w:rPr>
   </w:style>
-  <w:style w:type="paragraph" w:styleId="Titre4">
+  <w:style w:type="paragraph" w:styleId="Heading4">
     <w:name w:val="heading 4"/>
     <w:basedOn w:val="Normal"/>
     <w:next w:val="Normal"/>
-    <w:link w:val="Titre4Car"/>
+    <w:link w:val="Heading4Char"/>
     <w:uiPriority w:val="9"/>
     <w:semiHidden/>
     <w:unhideWhenUsed/>
@@ -5845,11 +7611,11 @@
       <w:color w:val="0F4761" w:themeColor="accent1" w:themeShade="BF"/>
     </w:rPr>
   </w:style>
-  <w:style w:type="paragraph" w:styleId="Titre5">
+  <w:style w:type="paragraph" w:styleId="Heading5">
     <w:name w:val="heading 5"/>
     <w:basedOn w:val="Normal"/>
     <w:next w:val="Normal"/>
-    <w:link w:val="Titre5Car"/>
+    <w:link w:val="Heading5Char"/>
     <w:uiPriority w:val="9"/>
     <w:semiHidden/>
     <w:unhideWhenUsed/>
@@ -5866,11 +7632,11 @@
       <w:color w:val="0F4761" w:themeColor="accent1" w:themeShade="BF"/>
     </w:rPr>
   </w:style>
-  <w:style w:type="paragraph" w:styleId="Titre6">
+  <w:style w:type="paragraph" w:styleId="Heading6">
     <w:name w:val="heading 6"/>
     <w:basedOn w:val="Normal"/>
     <w:next w:val="Normal"/>
-    <w:link w:val="Titre6Car"/>
+    <w:link w:val="Heading6Char"/>
     <w:uiPriority w:val="9"/>
     <w:semiHidden/>
     <w:unhideWhenUsed/>
@@ -5889,11 +7655,11 @@
       <w:color w:val="595959" w:themeColor="text1" w:themeTint="A6"/>
     </w:rPr>
   </w:style>
-  <w:style w:type="paragraph" w:styleId="Titre7">
+  <w:style w:type="paragraph" w:styleId="Heading7">
     <w:name w:val="heading 7"/>
     <w:basedOn w:val="Normal"/>
     <w:next w:val="Normal"/>
-    <w:link w:val="Titre7Car"/>
+    <w:link w:val="Heading7Char"/>
     <w:uiPriority w:val="9"/>
     <w:semiHidden/>
     <w:unhideWhenUsed/>
@@ -5910,11 +7676,11 @@
       <w:color w:val="595959" w:themeColor="text1" w:themeTint="A6"/>
     </w:rPr>
   </w:style>
-  <w:style w:type="paragraph" w:styleId="Titre8">
+  <w:style w:type="paragraph" w:styleId="Heading8">
     <w:name w:val="heading 8"/>
     <w:basedOn w:val="Normal"/>
     <w:next w:val="Normal"/>
-    <w:link w:val="Titre8Car"/>
+    <w:link w:val="Heading8Char"/>
     <w:uiPriority w:val="9"/>
     <w:semiHidden/>
     <w:unhideWhenUsed/>
@@ -5933,11 +7699,11 @@
       <w:color w:val="272727" w:themeColor="text1" w:themeTint="D8"/>
     </w:rPr>
   </w:style>
-  <w:style w:type="paragraph" w:styleId="Titre9">
+  <w:style w:type="paragraph" w:styleId="Heading9">
     <w:name w:val="heading 9"/>
     <w:basedOn w:val="Normal"/>
     <w:next w:val="Normal"/>
-    <w:link w:val="Titre9Car"/>
+    <w:link w:val="Heading9Char"/>
     <w:uiPriority w:val="9"/>
     <w:semiHidden/>
     <w:unhideWhenUsed/>
@@ -5954,12 +7720,13 @@
       <w:color w:val="272727" w:themeColor="text1" w:themeTint="D8"/>
     </w:rPr>
   </w:style>
-  <w:style w:type="character" w:default="1" w:styleId="Policepardfaut">
+  <w:style w:type="character" w:default="1" w:styleId="DefaultParagraphFont">
     <w:name w:val="Default Paragraph Font"/>
     <w:uiPriority w:val="1"/>
+    <w:semiHidden/>
     <w:unhideWhenUsed/>
   </w:style>
-  <w:style w:type="table" w:default="1" w:styleId="TableauNormal">
+  <w:style w:type="table" w:default="1" w:styleId="TableNormal">
     <w:name w:val="Normal Table"/>
     <w:uiPriority w:val="99"/>
     <w:semiHidden/>
@@ -5974,16 +7741,16 @@
       </w:tblCellMar>
     </w:tblPr>
   </w:style>
-  <w:style w:type="numbering" w:default="1" w:styleId="Aucuneliste">
+  <w:style w:type="numbering" w:default="1" w:styleId="NoList">
     <w:name w:val="No List"/>
     <w:uiPriority w:val="99"/>
     <w:semiHidden/>
     <w:unhideWhenUsed/>
   </w:style>
-  <w:style w:type="character" w:customStyle="1" w:styleId="Titre1Car">
-    <w:name w:val="Titre 1 Car"/>
-    <w:basedOn w:val="Policepardfaut"/>
-    <w:link w:val="Titre1"/>
+  <w:style w:type="character" w:customStyle="1" w:styleId="Heading1Char">
+    <w:name w:val="Heading 1 Char"/>
+    <w:basedOn w:val="DefaultParagraphFont"/>
+    <w:link w:val="Heading1"/>
     <w:uiPriority w:val="9"/>
     <w:rsid w:val="00CC657B"/>
     <w:rPr>
@@ -5993,12 +7760,11 @@
       <w:szCs w:val="40"/>
     </w:rPr>
   </w:style>
-  <w:style w:type="character" w:customStyle="1" w:styleId="Titre2Car">
-    <w:name w:val="Titre 2 Car"/>
-    <w:basedOn w:val="Policepardfaut"/>
-    <w:link w:val="Titre2"/>
+  <w:style w:type="character" w:customStyle="1" w:styleId="Heading2Char">
+    <w:name w:val="Heading 2 Char"/>
+    <w:basedOn w:val="DefaultParagraphFont"/>
+    <w:link w:val="Heading2"/>
     <w:uiPriority w:val="9"/>
-    <w:semiHidden/>
     <w:rsid w:val="00CC657B"/>
     <w:rPr>
       <w:rFonts w:asciiTheme="majorHAnsi" w:eastAsiaTheme="majorEastAsia" w:hAnsiTheme="majorHAnsi" w:cstheme="majorBidi"/>
@@ -6007,12 +7773,11 @@
       <w:szCs w:val="32"/>
     </w:rPr>
   </w:style>
-  <w:style w:type="character" w:customStyle="1" w:styleId="Titre3Car">
-    <w:name w:val="Titre 3 Car"/>
-    <w:basedOn w:val="Policepardfaut"/>
-    <w:link w:val="Titre3"/>
+  <w:style w:type="character" w:customStyle="1" w:styleId="Heading3Char">
+    <w:name w:val="Heading 3 Char"/>
+    <w:basedOn w:val="DefaultParagraphFont"/>
+    <w:link w:val="Heading3"/>
     <w:uiPriority w:val="9"/>
-    <w:semiHidden/>
     <w:rsid w:val="00CC657B"/>
     <w:rPr>
       <w:rFonts w:eastAsiaTheme="majorEastAsia" w:cstheme="majorBidi"/>
@@ -6021,10 +7786,10 @@
       <w:szCs w:val="28"/>
     </w:rPr>
   </w:style>
-  <w:style w:type="character" w:customStyle="1" w:styleId="Titre4Car">
-    <w:name w:val="Titre 4 Car"/>
-    <w:basedOn w:val="Policepardfaut"/>
-    <w:link w:val="Titre4"/>
+  <w:style w:type="character" w:customStyle="1" w:styleId="Heading4Char">
+    <w:name w:val="Heading 4 Char"/>
+    <w:basedOn w:val="DefaultParagraphFont"/>
+    <w:link w:val="Heading4"/>
     <w:uiPriority w:val="9"/>
     <w:semiHidden/>
     <w:rsid w:val="00CC657B"/>
@@ -6035,10 +7800,10 @@
       <w:color w:val="0F4761" w:themeColor="accent1" w:themeShade="BF"/>
     </w:rPr>
   </w:style>
-  <w:style w:type="character" w:customStyle="1" w:styleId="Titre5Car">
-    <w:name w:val="Titre 5 Car"/>
-    <w:basedOn w:val="Policepardfaut"/>
-    <w:link w:val="Titre5"/>
+  <w:style w:type="character" w:customStyle="1" w:styleId="Heading5Char">
+    <w:name w:val="Heading 5 Char"/>
+    <w:basedOn w:val="DefaultParagraphFont"/>
+    <w:link w:val="Heading5"/>
     <w:uiPriority w:val="9"/>
     <w:semiHidden/>
     <w:rsid w:val="00CC657B"/>
@@ -6047,10 +7812,10 @@
       <w:color w:val="0F4761" w:themeColor="accent1" w:themeShade="BF"/>
     </w:rPr>
   </w:style>
-  <w:style w:type="character" w:customStyle="1" w:styleId="Titre6Car">
-    <w:name w:val="Titre 6 Car"/>
-    <w:basedOn w:val="Policepardfaut"/>
-    <w:link w:val="Titre6"/>
+  <w:style w:type="character" w:customStyle="1" w:styleId="Heading6Char">
+    <w:name w:val="Heading 6 Char"/>
+    <w:basedOn w:val="DefaultParagraphFont"/>
+    <w:link w:val="Heading6"/>
     <w:uiPriority w:val="9"/>
     <w:semiHidden/>
     <w:rsid w:val="00CC657B"/>
@@ -6061,10 +7826,10 @@
       <w:color w:val="595959" w:themeColor="text1" w:themeTint="A6"/>
     </w:rPr>
   </w:style>
-  <w:style w:type="character" w:customStyle="1" w:styleId="Titre7Car">
-    <w:name w:val="Titre 7 Car"/>
-    <w:basedOn w:val="Policepardfaut"/>
-    <w:link w:val="Titre7"/>
+  <w:style w:type="character" w:customStyle="1" w:styleId="Heading7Char">
+    <w:name w:val="Heading 7 Char"/>
+    <w:basedOn w:val="DefaultParagraphFont"/>
+    <w:link w:val="Heading7"/>
     <w:uiPriority w:val="9"/>
     <w:semiHidden/>
     <w:rsid w:val="00CC657B"/>
@@ -6073,10 +7838,10 @@
       <w:color w:val="595959" w:themeColor="text1" w:themeTint="A6"/>
     </w:rPr>
   </w:style>
-  <w:style w:type="character" w:customStyle="1" w:styleId="Titre8Car">
-    <w:name w:val="Titre 8 Car"/>
-    <w:basedOn w:val="Policepardfaut"/>
-    <w:link w:val="Titre8"/>
+  <w:style w:type="character" w:customStyle="1" w:styleId="Heading8Char">
+    <w:name w:val="Heading 8 Char"/>
+    <w:basedOn w:val="DefaultParagraphFont"/>
+    <w:link w:val="Heading8"/>
     <w:uiPriority w:val="9"/>
     <w:semiHidden/>
     <w:rsid w:val="00CC657B"/>
@@ -6087,10 +7852,10 @@
       <w:color w:val="272727" w:themeColor="text1" w:themeTint="D8"/>
     </w:rPr>
   </w:style>
-  <w:style w:type="character" w:customStyle="1" w:styleId="Titre9Car">
-    <w:name w:val="Titre 9 Car"/>
-    <w:basedOn w:val="Policepardfaut"/>
-    <w:link w:val="Titre9"/>
+  <w:style w:type="character" w:customStyle="1" w:styleId="Heading9Char">
+    <w:name w:val="Heading 9 Char"/>
+    <w:basedOn w:val="DefaultParagraphFont"/>
+    <w:link w:val="Heading9"/>
     <w:uiPriority w:val="9"/>
     <w:semiHidden/>
     <w:rsid w:val="00CC657B"/>
@@ -6099,11 +7864,11 @@
       <w:color w:val="272727" w:themeColor="text1" w:themeTint="D8"/>
     </w:rPr>
   </w:style>
-  <w:style w:type="paragraph" w:styleId="Titre">
+  <w:style w:type="paragraph" w:styleId="Title">
     <w:name w:val="Title"/>
     <w:basedOn w:val="Normal"/>
     <w:next w:val="Normal"/>
-    <w:link w:val="TitreCar"/>
+    <w:link w:val="TitleChar"/>
     <w:uiPriority w:val="10"/>
     <w:qFormat/>
     <w:rsid w:val="00CC657B"/>
@@ -6119,10 +7884,10 @@
       <w:szCs w:val="56"/>
     </w:rPr>
   </w:style>
-  <w:style w:type="character" w:customStyle="1" w:styleId="TitreCar">
-    <w:name w:val="Titre Car"/>
-    <w:basedOn w:val="Policepardfaut"/>
-    <w:link w:val="Titre"/>
+  <w:style w:type="character" w:customStyle="1" w:styleId="TitleChar">
+    <w:name w:val="Title Char"/>
+    <w:basedOn w:val="DefaultParagraphFont"/>
+    <w:link w:val="Title"/>
     <w:uiPriority w:val="10"/>
     <w:rsid w:val="00CC657B"/>
     <w:rPr>
@@ -6133,11 +7898,11 @@
       <w:szCs w:val="56"/>
     </w:rPr>
   </w:style>
-  <w:style w:type="paragraph" w:styleId="Sous-titre">
+  <w:style w:type="paragraph" w:styleId="Subtitle">
     <w:name w:val="Subtitle"/>
     <w:basedOn w:val="Normal"/>
     <w:next w:val="Normal"/>
-    <w:link w:val="Sous-titreCar"/>
+    <w:link w:val="SubtitleChar"/>
     <w:uiPriority w:val="11"/>
     <w:qFormat/>
     <w:rsid w:val="00CC657B"/>
@@ -6154,10 +7919,10 @@
       <w:szCs w:val="28"/>
     </w:rPr>
   </w:style>
-  <w:style w:type="character" w:customStyle="1" w:styleId="Sous-titreCar">
-    <w:name w:val="Sous-titre Car"/>
-    <w:basedOn w:val="Policepardfaut"/>
-    <w:link w:val="Sous-titre"/>
+  <w:style w:type="character" w:customStyle="1" w:styleId="SubtitleChar">
+    <w:name w:val="Subtitle Char"/>
+    <w:basedOn w:val="DefaultParagraphFont"/>
+    <w:link w:val="Subtitle"/>
     <w:uiPriority w:val="11"/>
     <w:rsid w:val="00CC657B"/>
     <w:rPr>
@@ -6168,11 +7933,11 @@
       <w:szCs w:val="28"/>
     </w:rPr>
   </w:style>
-  <w:style w:type="paragraph" w:styleId="Citation">
+  <w:style w:type="paragraph" w:styleId="Quote">
     <w:name w:val="Quote"/>
     <w:basedOn w:val="Normal"/>
     <w:next w:val="Normal"/>
-    <w:link w:val="CitationCar"/>
+    <w:link w:val="QuoteChar"/>
     <w:uiPriority w:val="29"/>
     <w:qFormat/>
     <w:rsid w:val="00CC657B"/>
@@ -6186,10 +7951,10 @@
       <w:color w:val="404040" w:themeColor="text1" w:themeTint="BF"/>
     </w:rPr>
   </w:style>
-  <w:style w:type="character" w:customStyle="1" w:styleId="CitationCar">
-    <w:name w:val="Citation Car"/>
-    <w:basedOn w:val="Policepardfaut"/>
-    <w:link w:val="Citation"/>
+  <w:style w:type="character" w:customStyle="1" w:styleId="QuoteChar">
+    <w:name w:val="Quote Char"/>
+    <w:basedOn w:val="DefaultParagraphFont"/>
+    <w:link w:val="Quote"/>
     <w:uiPriority w:val="29"/>
     <w:rsid w:val="00CC657B"/>
     <w:rPr>
@@ -6198,7 +7963,7 @@
       <w:color w:val="404040" w:themeColor="text1" w:themeTint="BF"/>
     </w:rPr>
   </w:style>
-  <w:style w:type="paragraph" w:styleId="Paragraphedeliste">
+  <w:style w:type="paragraph" w:styleId="ListParagraph">
     <w:name w:val="List Paragraph"/>
     <w:basedOn w:val="Normal"/>
     <w:uiPriority w:val="34"/>
@@ -6209,9 +7974,9 @@
       <w:contextualSpacing/>
     </w:pPr>
   </w:style>
-  <w:style w:type="character" w:styleId="Accentuationintense">
+  <w:style w:type="character" w:styleId="IntenseEmphasis">
     <w:name w:val="Intense Emphasis"/>
-    <w:basedOn w:val="Policepardfaut"/>
+    <w:basedOn w:val="DefaultParagraphFont"/>
     <w:uiPriority w:val="21"/>
     <w:qFormat/>
     <w:rsid w:val="00CC657B"/>
@@ -6221,11 +7986,11 @@
       <w:color w:val="0F4761" w:themeColor="accent1" w:themeShade="BF"/>
     </w:rPr>
   </w:style>
-  <w:style w:type="paragraph" w:styleId="Citationintense">
+  <w:style w:type="paragraph" w:styleId="IntenseQuote">
     <w:name w:val="Intense Quote"/>
     <w:basedOn w:val="Normal"/>
     <w:next w:val="Normal"/>
-    <w:link w:val="CitationintenseCar"/>
+    <w:link w:val="IntenseQuoteChar"/>
     <w:uiPriority w:val="30"/>
     <w:qFormat/>
     <w:rsid w:val="00CC657B"/>
@@ -6244,10 +8009,10 @@
       <w:color w:val="0F4761" w:themeColor="accent1" w:themeShade="BF"/>
     </w:rPr>
   </w:style>
-  <w:style w:type="character" w:customStyle="1" w:styleId="CitationintenseCar">
-    <w:name w:val="Citation intense Car"/>
-    <w:basedOn w:val="Policepardfaut"/>
-    <w:link w:val="Citationintense"/>
+  <w:style w:type="character" w:customStyle="1" w:styleId="IntenseQuoteChar">
+    <w:name w:val="Intense Quote Char"/>
+    <w:basedOn w:val="DefaultParagraphFont"/>
+    <w:link w:val="IntenseQuote"/>
     <w:uiPriority w:val="30"/>
     <w:rsid w:val="00CC657B"/>
     <w:rPr>
@@ -6256,9 +8021,9 @@
       <w:color w:val="0F4761" w:themeColor="accent1" w:themeShade="BF"/>
     </w:rPr>
   </w:style>
-  <w:style w:type="character" w:styleId="Rfrenceintense">
+  <w:style w:type="character" w:styleId="IntenseReference">
     <w:name w:val="Intense Reference"/>
-    <w:basedOn w:val="Policepardfaut"/>
+    <w:basedOn w:val="DefaultParagraphFont"/>
     <w:uiPriority w:val="32"/>
     <w:qFormat/>
     <w:rsid w:val="00CC657B"/>
@@ -6268,6 +8033,205 @@
       <w:smallCaps/>
       <w:color w:val="0F4761" w:themeColor="accent1" w:themeShade="BF"/>
       <w:spacing w:val="5"/>
+    </w:rPr>
+  </w:style>
+  <w:style w:type="paragraph" w:styleId="Footer">
+    <w:name w:val="footer"/>
+    <w:basedOn w:val="Normal"/>
+    <w:link w:val="FooterChar"/>
+    <w:uiPriority w:val="99"/>
+    <w:unhideWhenUsed/>
+    <w:rsid w:val="00CB4FB0"/>
+    <w:pPr>
+      <w:tabs>
+        <w:tab w:val="center" w:pos="4513"/>
+        <w:tab w:val="right" w:pos="9026"/>
+      </w:tabs>
+      <w:spacing w:after="0" w:line="240" w:lineRule="auto"/>
+    </w:pPr>
+  </w:style>
+  <w:style w:type="character" w:customStyle="1" w:styleId="FooterChar">
+    <w:name w:val="Footer Char"/>
+    <w:basedOn w:val="DefaultParagraphFont"/>
+    <w:link w:val="Footer"/>
+    <w:uiPriority w:val="99"/>
+    <w:rsid w:val="00CB4FB0"/>
+  </w:style>
+  <w:style w:type="character" w:styleId="PageNumber">
+    <w:name w:val="page number"/>
+    <w:basedOn w:val="DefaultParagraphFont"/>
+    <w:uiPriority w:val="99"/>
+    <w:semiHidden/>
+    <w:unhideWhenUsed/>
+    <w:rsid w:val="00CB4FB0"/>
+  </w:style>
+  <w:style w:type="paragraph" w:styleId="TOC1">
+    <w:name w:val="toc 1"/>
+    <w:basedOn w:val="Normal"/>
+    <w:next w:val="Normal"/>
+    <w:autoRedefine/>
+    <w:uiPriority w:val="39"/>
+    <w:unhideWhenUsed/>
+    <w:rsid w:val="00CB4FB0"/>
+    <w:pPr>
+      <w:spacing w:before="120" w:after="120"/>
+    </w:pPr>
+    <w:rPr>
+      <w:b/>
+      <w:bCs/>
+      <w:caps/>
+      <w:sz w:val="20"/>
+      <w:szCs w:val="20"/>
+    </w:rPr>
+  </w:style>
+  <w:style w:type="paragraph" w:styleId="TOC2">
+    <w:name w:val="toc 2"/>
+    <w:basedOn w:val="Normal"/>
+    <w:next w:val="Normal"/>
+    <w:autoRedefine/>
+    <w:uiPriority w:val="39"/>
+    <w:unhideWhenUsed/>
+    <w:rsid w:val="00CB4FB0"/>
+    <w:pPr>
+      <w:spacing w:after="0"/>
+      <w:ind w:left="220"/>
+    </w:pPr>
+    <w:rPr>
+      <w:smallCaps/>
+      <w:sz w:val="20"/>
+      <w:szCs w:val="20"/>
+    </w:rPr>
+  </w:style>
+  <w:style w:type="paragraph" w:styleId="TOC3">
+    <w:name w:val="toc 3"/>
+    <w:basedOn w:val="Normal"/>
+    <w:next w:val="Normal"/>
+    <w:autoRedefine/>
+    <w:uiPriority w:val="39"/>
+    <w:unhideWhenUsed/>
+    <w:rsid w:val="00CB4FB0"/>
+    <w:pPr>
+      <w:spacing w:after="0"/>
+      <w:ind w:left="440"/>
+    </w:pPr>
+    <w:rPr>
+      <w:i/>
+      <w:iCs/>
+      <w:sz w:val="20"/>
+      <w:szCs w:val="20"/>
+    </w:rPr>
+  </w:style>
+  <w:style w:type="paragraph" w:styleId="TOC4">
+    <w:name w:val="toc 4"/>
+    <w:basedOn w:val="Normal"/>
+    <w:next w:val="Normal"/>
+    <w:autoRedefine/>
+    <w:uiPriority w:val="39"/>
+    <w:unhideWhenUsed/>
+    <w:rsid w:val="00CB4FB0"/>
+    <w:pPr>
+      <w:spacing w:after="0"/>
+      <w:ind w:left="660"/>
+    </w:pPr>
+    <w:rPr>
+      <w:sz w:val="18"/>
+      <w:szCs w:val="18"/>
+    </w:rPr>
+  </w:style>
+  <w:style w:type="paragraph" w:styleId="TOC5">
+    <w:name w:val="toc 5"/>
+    <w:basedOn w:val="Normal"/>
+    <w:next w:val="Normal"/>
+    <w:autoRedefine/>
+    <w:uiPriority w:val="39"/>
+    <w:unhideWhenUsed/>
+    <w:rsid w:val="00CB4FB0"/>
+    <w:pPr>
+      <w:spacing w:after="0"/>
+      <w:ind w:left="880"/>
+    </w:pPr>
+    <w:rPr>
+      <w:sz w:val="18"/>
+      <w:szCs w:val="18"/>
+    </w:rPr>
+  </w:style>
+  <w:style w:type="paragraph" w:styleId="TOC6">
+    <w:name w:val="toc 6"/>
+    <w:basedOn w:val="Normal"/>
+    <w:next w:val="Normal"/>
+    <w:autoRedefine/>
+    <w:uiPriority w:val="39"/>
+    <w:unhideWhenUsed/>
+    <w:rsid w:val="00CB4FB0"/>
+    <w:pPr>
+      <w:spacing w:after="0"/>
+      <w:ind w:left="1100"/>
+    </w:pPr>
+    <w:rPr>
+      <w:sz w:val="18"/>
+      <w:szCs w:val="18"/>
+    </w:rPr>
+  </w:style>
+  <w:style w:type="paragraph" w:styleId="TOC7">
+    <w:name w:val="toc 7"/>
+    <w:basedOn w:val="Normal"/>
+    <w:next w:val="Normal"/>
+    <w:autoRedefine/>
+    <w:uiPriority w:val="39"/>
+    <w:unhideWhenUsed/>
+    <w:rsid w:val="00CB4FB0"/>
+    <w:pPr>
+      <w:spacing w:after="0"/>
+      <w:ind w:left="1320"/>
+    </w:pPr>
+    <w:rPr>
+      <w:sz w:val="18"/>
+      <w:szCs w:val="18"/>
+    </w:rPr>
+  </w:style>
+  <w:style w:type="paragraph" w:styleId="TOC8">
+    <w:name w:val="toc 8"/>
+    <w:basedOn w:val="Normal"/>
+    <w:next w:val="Normal"/>
+    <w:autoRedefine/>
+    <w:uiPriority w:val="39"/>
+    <w:unhideWhenUsed/>
+    <w:rsid w:val="00CB4FB0"/>
+    <w:pPr>
+      <w:spacing w:after="0"/>
+      <w:ind w:left="1540"/>
+    </w:pPr>
+    <w:rPr>
+      <w:sz w:val="18"/>
+      <w:szCs w:val="18"/>
+    </w:rPr>
+  </w:style>
+  <w:style w:type="paragraph" w:styleId="TOC9">
+    <w:name w:val="toc 9"/>
+    <w:basedOn w:val="Normal"/>
+    <w:next w:val="Normal"/>
+    <w:autoRedefine/>
+    <w:uiPriority w:val="39"/>
+    <w:unhideWhenUsed/>
+    <w:rsid w:val="00CB4FB0"/>
+    <w:pPr>
+      <w:spacing w:after="0"/>
+      <w:ind w:left="1760"/>
+    </w:pPr>
+    <w:rPr>
+      <w:sz w:val="18"/>
+      <w:szCs w:val="18"/>
+    </w:rPr>
+  </w:style>
+  <w:style w:type="character" w:styleId="Hyperlink">
+    <w:name w:val="Hyperlink"/>
+    <w:basedOn w:val="DefaultParagraphFont"/>
+    <w:uiPriority w:val="99"/>
+    <w:unhideWhenUsed/>
+    <w:rsid w:val="00CB4FB0"/>
+    <w:rPr>
+      <w:color w:val="467886" w:themeColor="hyperlink"/>
+      <w:u w:val="single"/>
     </w:rPr>
   </w:style>
 </w:styles>

</xml_diff>